<commit_message>
Handles lists of (numbered) items
</commit_message>
<xml_diff>
--- a/test/Journal 2017.docx
+++ b/test/Journal 2017.docx
@@ -14,8 +14,6 @@
       <w:pPr>
         <w:pStyle w:val="MonTitre"/>
       </w:pPr>
-      <w:bookmarkStart w:id="0" w:name="_GoBack"/>
-      <w:bookmarkEnd w:id="0"/>
       <w:r>
         <w:t>Lorem Ipsum</w:t>
       </w:r>
@@ -103,15 +101,7 @@
         <w:pStyle w:val="MonParagraphe"/>
       </w:pPr>
       <w:r>
-        <w:t xml:space="preserve">Sed vitae urna eget nulla lacinia consequat ut eget ex. Nam ac nisi non nulla condimentum commodo. Etiam diam justo, lacinia sodales quam nec, viverra gravida orci. Ut varius feugiat lacus ac finibus. Sed sit amet hendrerit magna. Aliquam ut ipsum non neque facilisis accumsan. Nunc tincidunt lobortis faucibus. Pellentesque vitae fringilla magna, eget elementum dolor. Proin dictum auctor imperdiet. Sed ultrices tempor est. Donec a accumsan dolor, a vestibulum ex. Donec rutrum molestie sagittis. Etiam eget libero nisi. In hac </w:t>
-      </w:r>
-      <w:proofErr w:type="gramStart"/>
-      <w:r>
-        <w:t>habitasse</w:t>
-      </w:r>
-      <w:proofErr w:type="gramEnd"/>
-      <w:r>
-        <w:t xml:space="preserve"> platea dictumst. Nullam eu tellus porta, faucibus purus ac, blandit risus. Nam eu semper metus, vitae euismod velit.</w:t>
+        <w:t>Sed vitae urna eget nulla lacinia consequat ut eget ex. Nam ac nisi non nulla condimentum commodo. Etiam diam justo, lacinia sodales quam nec, viverra gravida orci. Ut varius feugiat lacus ac finibus. Sed sit amet hendrerit magna. Aliquam ut ipsum non neque facilisis accumsan. Nunc tincidunt lobortis faucibus. Pellentesque vitae fringilla magna, eget elementum dolor. Proin dictum auctor imperdiet. Sed ultrices tempor est. Donec a accumsan dolor, a vestibulum ex. Donec rutrum molestie sagittis. Etiam eget libero nisi. In hac habitasse platea dictumst. Nullam eu tellus porta, faucibus purus ac, blandit risus. Nam eu semper metus, vitae euismod velit.</w:t>
       </w:r>
     </w:p>
     <w:p>
@@ -129,7 +119,114 @@
     </w:p>
     <w:p>
       <w:pPr>
+        <w:pStyle w:val="MaDate"/>
+      </w:pPr>
+      <w:r>
+        <w:t>Jeudi 28 décembre – 1</w:t>
+      </w:r>
+      <w:r>
+        <w:t>8:00</w:t>
+      </w:r>
+    </w:p>
+    <w:p>
+      <w:pPr>
         <w:pStyle w:val="MonParagraphe"/>
+      </w:pPr>
+      <w:r>
+        <w:t>This is a list of items:</w:t>
+      </w:r>
+    </w:p>
+    <w:p>
+      <w:pPr>
+        <w:pStyle w:val="MonParagraphe"/>
+        <w:numPr>
+          <w:ilvl w:val="0"/>
+          <w:numId w:val="38"/>
+        </w:numPr>
+      </w:pPr>
+      <w:r>
+        <w:t>First</w:t>
+      </w:r>
+    </w:p>
+    <w:p>
+      <w:pPr>
+        <w:pStyle w:val="MonParagraphe"/>
+        <w:numPr>
+          <w:ilvl w:val="0"/>
+          <w:numId w:val="38"/>
+        </w:numPr>
+      </w:pPr>
+      <w:r>
+        <w:t>Second</w:t>
+      </w:r>
+    </w:p>
+    <w:p>
+      <w:pPr>
+        <w:pStyle w:val="MonParagraphe"/>
+        <w:numPr>
+          <w:ilvl w:val="0"/>
+          <w:numId w:val="38"/>
+        </w:numPr>
+      </w:pPr>
+      <w:r>
+        <w:t>Third</w:t>
+      </w:r>
+    </w:p>
+    <w:p>
+      <w:pPr>
+        <w:pStyle w:val="MonParagraphe"/>
+      </w:pPr>
+    </w:p>
+    <w:p>
+      <w:pPr>
+        <w:pStyle w:val="MonParagraphe"/>
+      </w:pPr>
+      <w:r>
+        <w:t>This is a list of numbered items:</w:t>
+      </w:r>
+    </w:p>
+    <w:p>
+      <w:pPr>
+        <w:pStyle w:val="MonParagraphe"/>
+        <w:numPr>
+          <w:ilvl w:val="0"/>
+          <w:numId w:val="39"/>
+        </w:numPr>
+      </w:pPr>
+      <w:r>
+        <w:t>First</w:t>
+      </w:r>
+    </w:p>
+    <w:p>
+      <w:pPr>
+        <w:pStyle w:val="MonParagraphe"/>
+        <w:numPr>
+          <w:ilvl w:val="0"/>
+          <w:numId w:val="39"/>
+        </w:numPr>
+      </w:pPr>
+      <w:r>
+        <w:t>Second</w:t>
+      </w:r>
+    </w:p>
+    <w:p>
+      <w:pPr>
+        <w:pStyle w:val="MonParagraphe"/>
+        <w:numPr>
+          <w:ilvl w:val="0"/>
+          <w:numId w:val="39"/>
+        </w:numPr>
+      </w:pPr>
+      <w:r>
+        <w:t>Third</w:t>
+      </w:r>
+      <w:bookmarkStart w:id="0" w:name="_GoBack"/>
+      <w:bookmarkEnd w:id="0"/>
+    </w:p>
+    <w:p>
+      <w:pPr>
+        <w:pStyle w:val="MonParagraphe"/>
+        <w:ind w:firstLine="0"/>
       </w:pPr>
     </w:p>
     <w:p/>
@@ -232,7 +329,7 @@
             <w:sz w:val="16"/>
             <w:szCs w:val="16"/>
           </w:rPr>
-          <w:t>1</w:t>
+          <w:t>2</w:t>
         </w:r>
         <w:r>
           <w:rPr>
@@ -1419,6 +1516,119 @@
     </w:lvl>
   </w:abstractNum>
   <w:abstractNum w:abstractNumId="9">
+    <w:nsid w:val="18471AC9"/>
+    <w:multiLevelType w:val="hybridMultilevel"/>
+    <w:tmpl w:val="8A648C02"/>
+    <w:lvl w:ilvl="0" w:tplc="040C0001">
+      <w:start w:val="1"/>
+      <w:numFmt w:val="bullet"/>
+      <w:lvlText w:val=""/>
+      <w:lvlJc w:val="left"/>
+      <w:pPr>
+        <w:ind w:left="1429" w:hanging="360"/>
+      </w:pPr>
+      <w:rPr>
+        <w:rFonts w:ascii="Symbol" w:hAnsi="Symbol" w:hint="default"/>
+      </w:rPr>
+    </w:lvl>
+    <w:lvl w:ilvl="1" w:tplc="040C0003" w:tentative="1">
+      <w:start w:val="1"/>
+      <w:numFmt w:val="bullet"/>
+      <w:lvlText w:val="o"/>
+      <w:lvlJc w:val="left"/>
+      <w:pPr>
+        <w:ind w:left="2149" w:hanging="360"/>
+      </w:pPr>
+      <w:rPr>
+        <w:rFonts w:ascii="Courier New" w:hAnsi="Courier New" w:hint="default"/>
+      </w:rPr>
+    </w:lvl>
+    <w:lvl w:ilvl="2" w:tplc="040C0005" w:tentative="1">
+      <w:start w:val="1"/>
+      <w:numFmt w:val="bullet"/>
+      <w:lvlText w:val=""/>
+      <w:lvlJc w:val="left"/>
+      <w:pPr>
+        <w:ind w:left="2869" w:hanging="360"/>
+      </w:pPr>
+      <w:rPr>
+        <w:rFonts w:ascii="Wingdings" w:hAnsi="Wingdings" w:hint="default"/>
+      </w:rPr>
+    </w:lvl>
+    <w:lvl w:ilvl="3" w:tplc="040C0001" w:tentative="1">
+      <w:start w:val="1"/>
+      <w:numFmt w:val="bullet"/>
+      <w:lvlText w:val=""/>
+      <w:lvlJc w:val="left"/>
+      <w:pPr>
+        <w:ind w:left="3589" w:hanging="360"/>
+      </w:pPr>
+      <w:rPr>
+        <w:rFonts w:ascii="Symbol" w:hAnsi="Symbol" w:hint="default"/>
+      </w:rPr>
+    </w:lvl>
+    <w:lvl w:ilvl="4" w:tplc="040C0003" w:tentative="1">
+      <w:start w:val="1"/>
+      <w:numFmt w:val="bullet"/>
+      <w:lvlText w:val="o"/>
+      <w:lvlJc w:val="left"/>
+      <w:pPr>
+        <w:ind w:left="4309" w:hanging="360"/>
+      </w:pPr>
+      <w:rPr>
+        <w:rFonts w:ascii="Courier New" w:hAnsi="Courier New" w:hint="default"/>
+      </w:rPr>
+    </w:lvl>
+    <w:lvl w:ilvl="5" w:tplc="040C0005" w:tentative="1">
+      <w:start w:val="1"/>
+      <w:numFmt w:val="bullet"/>
+      <w:lvlText w:val=""/>
+      <w:lvlJc w:val="left"/>
+      <w:pPr>
+        <w:ind w:left="5029" w:hanging="360"/>
+      </w:pPr>
+      <w:rPr>
+        <w:rFonts w:ascii="Wingdings" w:hAnsi="Wingdings" w:hint="default"/>
+      </w:rPr>
+    </w:lvl>
+    <w:lvl w:ilvl="6" w:tplc="040C0001" w:tentative="1">
+      <w:start w:val="1"/>
+      <w:numFmt w:val="bullet"/>
+      <w:lvlText w:val=""/>
+      <w:lvlJc w:val="left"/>
+      <w:pPr>
+        <w:ind w:left="5749" w:hanging="360"/>
+      </w:pPr>
+      <w:rPr>
+        <w:rFonts w:ascii="Symbol" w:hAnsi="Symbol" w:hint="default"/>
+      </w:rPr>
+    </w:lvl>
+    <w:lvl w:ilvl="7" w:tplc="040C0003" w:tentative="1">
+      <w:start w:val="1"/>
+      <w:numFmt w:val="bullet"/>
+      <w:lvlText w:val="o"/>
+      <w:lvlJc w:val="left"/>
+      <w:pPr>
+        <w:ind w:left="6469" w:hanging="360"/>
+      </w:pPr>
+      <w:rPr>
+        <w:rFonts w:ascii="Courier New" w:hAnsi="Courier New" w:hint="default"/>
+      </w:rPr>
+    </w:lvl>
+    <w:lvl w:ilvl="8" w:tplc="040C0005" w:tentative="1">
+      <w:start w:val="1"/>
+      <w:numFmt w:val="bullet"/>
+      <w:lvlText w:val=""/>
+      <w:lvlJc w:val="left"/>
+      <w:pPr>
+        <w:ind w:left="7189" w:hanging="360"/>
+      </w:pPr>
+      <w:rPr>
+        <w:rFonts w:ascii="Wingdings" w:hAnsi="Wingdings" w:hint="default"/>
+      </w:rPr>
+    </w:lvl>
+  </w:abstractNum>
+  <w:abstractNum w:abstractNumId="10">
     <w:nsid w:val="20687C5D"/>
     <w:multiLevelType w:val="hybridMultilevel"/>
     <w:tmpl w:val="D35CFD92"/>
@@ -1533,7 +1743,7 @@
       </w:rPr>
     </w:lvl>
   </w:abstractNum>
-  <w:abstractNum w:abstractNumId="10">
+  <w:abstractNum w:abstractNumId="11">
     <w:nsid w:val="24020F21"/>
     <w:multiLevelType w:val="hybridMultilevel"/>
     <w:tmpl w:val="0C86F3A6"/>
@@ -1646,7 +1856,7 @@
       </w:rPr>
     </w:lvl>
   </w:abstractNum>
-  <w:abstractNum w:abstractNumId="11">
+  <w:abstractNum w:abstractNumId="12">
     <w:nsid w:val="244F19D1"/>
     <w:multiLevelType w:val="multilevel"/>
     <w:tmpl w:val="4594D0D0"/>
@@ -1795,7 +2005,7 @@
       </w:rPr>
     </w:lvl>
   </w:abstractNum>
-  <w:abstractNum w:abstractNumId="12">
+  <w:abstractNum w:abstractNumId="13">
     <w:nsid w:val="26A00DE8"/>
     <w:multiLevelType w:val="hybridMultilevel"/>
     <w:tmpl w:val="7D78EEDE"/>
@@ -1908,7 +2118,7 @@
       </w:rPr>
     </w:lvl>
   </w:abstractNum>
-  <w:abstractNum w:abstractNumId="13">
+  <w:abstractNum w:abstractNumId="14">
     <w:nsid w:val="285B7523"/>
     <w:multiLevelType w:val="hybridMultilevel"/>
     <w:tmpl w:val="02D4C7A2"/>
@@ -1994,7 +2204,7 @@
       </w:pPr>
     </w:lvl>
   </w:abstractNum>
-  <w:abstractNum w:abstractNumId="14">
+  <w:abstractNum w:abstractNumId="15">
     <w:nsid w:val="2B092155"/>
     <w:multiLevelType w:val="multilevel"/>
     <w:tmpl w:val="C5E8CB90"/>
@@ -2143,7 +2353,7 @@
       </w:rPr>
     </w:lvl>
   </w:abstractNum>
-  <w:abstractNum w:abstractNumId="15">
+  <w:abstractNum w:abstractNumId="16">
     <w:nsid w:val="317C1CAA"/>
     <w:multiLevelType w:val="hybridMultilevel"/>
     <w:tmpl w:val="93DA8664"/>
@@ -2229,7 +2439,7 @@
       </w:pPr>
     </w:lvl>
   </w:abstractNum>
-  <w:abstractNum w:abstractNumId="16">
+  <w:abstractNum w:abstractNumId="17">
     <w:nsid w:val="3B5A19E4"/>
     <w:multiLevelType w:val="multilevel"/>
     <w:tmpl w:val="EA429530"/>
@@ -2378,7 +2588,7 @@
       </w:rPr>
     </w:lvl>
   </w:abstractNum>
-  <w:abstractNum w:abstractNumId="17">
+  <w:abstractNum w:abstractNumId="18">
     <w:nsid w:val="3F433F43"/>
     <w:multiLevelType w:val="multilevel"/>
     <w:tmpl w:val="49F013C8"/>
@@ -2527,7 +2737,7 @@
       </w:rPr>
     </w:lvl>
   </w:abstractNum>
-  <w:abstractNum w:abstractNumId="18">
+  <w:abstractNum w:abstractNumId="19">
     <w:nsid w:val="42753D2C"/>
     <w:multiLevelType w:val="hybridMultilevel"/>
     <w:tmpl w:val="F0E8A748"/>
@@ -2640,7 +2850,7 @@
       </w:rPr>
     </w:lvl>
   </w:abstractNum>
-  <w:abstractNum w:abstractNumId="19">
+  <w:abstractNum w:abstractNumId="20">
     <w:nsid w:val="48AF1366"/>
     <w:multiLevelType w:val="hybridMultilevel"/>
     <w:tmpl w:val="D1AEA742"/>
@@ -2753,7 +2963,7 @@
       </w:rPr>
     </w:lvl>
   </w:abstractNum>
-  <w:abstractNum w:abstractNumId="20">
+  <w:abstractNum w:abstractNumId="21">
     <w:nsid w:val="4C7E5341"/>
     <w:multiLevelType w:val="multilevel"/>
     <w:tmpl w:val="6D54C1B2"/>
@@ -2902,7 +3112,7 @@
       </w:rPr>
     </w:lvl>
   </w:abstractNum>
-  <w:abstractNum w:abstractNumId="21">
+  <w:abstractNum w:abstractNumId="22">
     <w:nsid w:val="518E08F5"/>
     <w:multiLevelType w:val="hybridMultilevel"/>
     <w:tmpl w:val="997A44AC"/>
@@ -3015,7 +3225,7 @@
       </w:rPr>
     </w:lvl>
   </w:abstractNum>
-  <w:abstractNum w:abstractNumId="22">
+  <w:abstractNum w:abstractNumId="23">
     <w:nsid w:val="52596664"/>
     <w:multiLevelType w:val="hybridMultilevel"/>
     <w:tmpl w:val="9CA600B8"/>
@@ -3128,7 +3338,93 @@
       </w:rPr>
     </w:lvl>
   </w:abstractNum>
-  <w:abstractNum w:abstractNumId="23">
+  <w:abstractNum w:abstractNumId="24">
+    <w:nsid w:val="572F65A7"/>
+    <w:multiLevelType w:val="hybridMultilevel"/>
+    <w:tmpl w:val="00D42CF6"/>
+    <w:lvl w:ilvl="0" w:tplc="040C000F">
+      <w:start w:val="1"/>
+      <w:numFmt w:val="decimal"/>
+      <w:lvlText w:val="%1."/>
+      <w:lvlJc w:val="left"/>
+      <w:pPr>
+        <w:ind w:left="1429" w:hanging="360"/>
+      </w:pPr>
+    </w:lvl>
+    <w:lvl w:ilvl="1" w:tplc="040C0019" w:tentative="1">
+      <w:start w:val="1"/>
+      <w:numFmt w:val="lowerLetter"/>
+      <w:lvlText w:val="%2."/>
+      <w:lvlJc w:val="left"/>
+      <w:pPr>
+        <w:ind w:left="2149" w:hanging="360"/>
+      </w:pPr>
+    </w:lvl>
+    <w:lvl w:ilvl="2" w:tplc="040C001B" w:tentative="1">
+      <w:start w:val="1"/>
+      <w:numFmt w:val="lowerRoman"/>
+      <w:lvlText w:val="%3."/>
+      <w:lvlJc w:val="right"/>
+      <w:pPr>
+        <w:ind w:left="2869" w:hanging="180"/>
+      </w:pPr>
+    </w:lvl>
+    <w:lvl w:ilvl="3" w:tplc="040C000F" w:tentative="1">
+      <w:start w:val="1"/>
+      <w:numFmt w:val="decimal"/>
+      <w:lvlText w:val="%4."/>
+      <w:lvlJc w:val="left"/>
+      <w:pPr>
+        <w:ind w:left="3589" w:hanging="360"/>
+      </w:pPr>
+    </w:lvl>
+    <w:lvl w:ilvl="4" w:tplc="040C0019" w:tentative="1">
+      <w:start w:val="1"/>
+      <w:numFmt w:val="lowerLetter"/>
+      <w:lvlText w:val="%5."/>
+      <w:lvlJc w:val="left"/>
+      <w:pPr>
+        <w:ind w:left="4309" w:hanging="360"/>
+      </w:pPr>
+    </w:lvl>
+    <w:lvl w:ilvl="5" w:tplc="040C001B" w:tentative="1">
+      <w:start w:val="1"/>
+      <w:numFmt w:val="lowerRoman"/>
+      <w:lvlText w:val="%6."/>
+      <w:lvlJc w:val="right"/>
+      <w:pPr>
+        <w:ind w:left="5029" w:hanging="180"/>
+      </w:pPr>
+    </w:lvl>
+    <w:lvl w:ilvl="6" w:tplc="040C000F" w:tentative="1">
+      <w:start w:val="1"/>
+      <w:numFmt w:val="decimal"/>
+      <w:lvlText w:val="%7."/>
+      <w:lvlJc w:val="left"/>
+      <w:pPr>
+        <w:ind w:left="5749" w:hanging="360"/>
+      </w:pPr>
+    </w:lvl>
+    <w:lvl w:ilvl="7" w:tplc="040C0019" w:tentative="1">
+      <w:start w:val="1"/>
+      <w:numFmt w:val="lowerLetter"/>
+      <w:lvlText w:val="%8."/>
+      <w:lvlJc w:val="left"/>
+      <w:pPr>
+        <w:ind w:left="6469" w:hanging="360"/>
+      </w:pPr>
+    </w:lvl>
+    <w:lvl w:ilvl="8" w:tplc="040C001B" w:tentative="1">
+      <w:start w:val="1"/>
+      <w:numFmt w:val="lowerRoman"/>
+      <w:lvlText w:val="%9."/>
+      <w:lvlJc w:val="right"/>
+      <w:pPr>
+        <w:ind w:left="7189" w:hanging="180"/>
+      </w:pPr>
+    </w:lvl>
+  </w:abstractNum>
+  <w:abstractNum w:abstractNumId="25">
     <w:nsid w:val="5C2B1CCA"/>
     <w:multiLevelType w:val="hybridMultilevel"/>
     <w:tmpl w:val="2C261D8C"/>
@@ -3241,7 +3537,7 @@
       </w:rPr>
     </w:lvl>
   </w:abstractNum>
-  <w:abstractNum w:abstractNumId="24">
+  <w:abstractNum w:abstractNumId="26">
     <w:nsid w:val="654967FB"/>
     <w:multiLevelType w:val="multilevel"/>
     <w:tmpl w:val="C48E14B0"/>
@@ -3390,7 +3686,7 @@
       </w:rPr>
     </w:lvl>
   </w:abstractNum>
-  <w:abstractNum w:abstractNumId="25">
+  <w:abstractNum w:abstractNumId="27">
     <w:nsid w:val="6A743DD4"/>
     <w:multiLevelType w:val="hybridMultilevel"/>
     <w:tmpl w:val="65D8B092"/>
@@ -3476,7 +3772,7 @@
       </w:pPr>
     </w:lvl>
   </w:abstractNum>
-  <w:abstractNum w:abstractNumId="26">
+  <w:abstractNum w:abstractNumId="28">
     <w:nsid w:val="6B2948D5"/>
     <w:multiLevelType w:val="hybridMultilevel"/>
     <w:tmpl w:val="BD4EF6AC"/>
@@ -3589,7 +3885,7 @@
       </w:rPr>
     </w:lvl>
   </w:abstractNum>
-  <w:abstractNum w:abstractNumId="27">
+  <w:abstractNum w:abstractNumId="29">
     <w:nsid w:val="6C92592D"/>
     <w:multiLevelType w:val="hybridMultilevel"/>
     <w:tmpl w:val="B5425CF0"/>
@@ -3702,7 +3998,7 @@
       </w:rPr>
     </w:lvl>
   </w:abstractNum>
-  <w:abstractNum w:abstractNumId="28">
+  <w:abstractNum w:abstractNumId="30">
     <w:nsid w:val="6D7F7113"/>
     <w:multiLevelType w:val="multilevel"/>
     <w:tmpl w:val="7B0605D6"/>
@@ -3851,7 +4147,7 @@
       </w:rPr>
     </w:lvl>
   </w:abstractNum>
-  <w:abstractNum w:abstractNumId="29">
+  <w:abstractNum w:abstractNumId="31">
     <w:nsid w:val="6E97547A"/>
     <w:multiLevelType w:val="hybridMultilevel"/>
     <w:tmpl w:val="0E60B86A"/>
@@ -3964,7 +4260,7 @@
       </w:rPr>
     </w:lvl>
   </w:abstractNum>
-  <w:abstractNum w:abstractNumId="30">
+  <w:abstractNum w:abstractNumId="32">
     <w:nsid w:val="6EEA56C3"/>
     <w:multiLevelType w:val="hybridMultilevel"/>
     <w:tmpl w:val="7FB6C8C4"/>
@@ -4077,7 +4373,7 @@
       </w:rPr>
     </w:lvl>
   </w:abstractNum>
-  <w:abstractNum w:abstractNumId="31">
+  <w:abstractNum w:abstractNumId="33">
     <w:nsid w:val="78D015D5"/>
     <w:multiLevelType w:val="hybridMultilevel"/>
     <w:tmpl w:val="71DEC3AA"/>
@@ -4163,7 +4459,7 @@
       </w:pPr>
     </w:lvl>
   </w:abstractNum>
-  <w:abstractNum w:abstractNumId="32">
+  <w:abstractNum w:abstractNumId="34">
     <w:nsid w:val="7B7B6B47"/>
     <w:multiLevelType w:val="hybridMultilevel"/>
     <w:tmpl w:val="88409DE2"/>
@@ -4249,7 +4545,7 @@
       </w:pPr>
     </w:lvl>
   </w:abstractNum>
-  <w:abstractNum w:abstractNumId="33">
+  <w:abstractNum w:abstractNumId="35">
     <w:nsid w:val="7D1F6D53"/>
     <w:multiLevelType w:val="multilevel"/>
     <w:tmpl w:val="9D10EA48"/>
@@ -4398,7 +4694,7 @@
       </w:rPr>
     </w:lvl>
   </w:abstractNum>
-  <w:abstractNum w:abstractNumId="34">
+  <w:abstractNum w:abstractNumId="36">
     <w:nsid w:val="7D503C2D"/>
     <w:multiLevelType w:val="hybridMultilevel"/>
     <w:tmpl w:val="8512ACF0"/>
@@ -4511,7 +4807,7 @@
       </w:rPr>
     </w:lvl>
   </w:abstractNum>
-  <w:abstractNum w:abstractNumId="35">
+  <w:abstractNum w:abstractNumId="37">
     <w:nsid w:val="7DFB4F33"/>
     <w:multiLevelType w:val="hybridMultilevel"/>
     <w:tmpl w:val="178EFAA0"/>
@@ -4625,40 +4921,40 @@
     </w:lvl>
   </w:abstractNum>
   <w:num w:numId="1">
-    <w:abstractNumId w:val="9"/>
+    <w:abstractNumId w:val="10"/>
   </w:num>
   <w:num w:numId="2">
-    <w:abstractNumId w:val="20"/>
+    <w:abstractNumId w:val="21"/>
   </w:num>
   <w:num w:numId="3">
-    <w:abstractNumId w:val="17"/>
+    <w:abstractNumId w:val="18"/>
   </w:num>
   <w:num w:numId="4">
-    <w:abstractNumId w:val="11"/>
+    <w:abstractNumId w:val="12"/>
   </w:num>
   <w:num w:numId="5">
-    <w:abstractNumId w:val="14"/>
+    <w:abstractNumId w:val="15"/>
   </w:num>
   <w:num w:numId="6">
-    <w:abstractNumId w:val="33"/>
+    <w:abstractNumId w:val="35"/>
   </w:num>
   <w:num w:numId="7">
-    <w:abstractNumId w:val="22"/>
+    <w:abstractNumId w:val="23"/>
   </w:num>
   <w:num w:numId="8">
-    <w:abstractNumId w:val="12"/>
+    <w:abstractNumId w:val="13"/>
   </w:num>
   <w:num w:numId="9">
-    <w:abstractNumId w:val="30"/>
+    <w:abstractNumId w:val="32"/>
   </w:num>
   <w:num w:numId="10">
     <w:abstractNumId w:val="5"/>
   </w:num>
   <w:num w:numId="11">
-    <w:abstractNumId w:val="16"/>
+    <w:abstractNumId w:val="17"/>
   </w:num>
   <w:num w:numId="12">
-    <w:abstractNumId w:val="28"/>
+    <w:abstractNumId w:val="30"/>
   </w:num>
   <w:num w:numId="13">
     <w:abstractNumId w:val="7"/>
@@ -4676,64 +4972,70 @@
     <w:abstractNumId w:val="3"/>
   </w:num>
   <w:num w:numId="18">
-    <w:abstractNumId w:val="31"/>
+    <w:abstractNumId w:val="33"/>
   </w:num>
   <w:num w:numId="19">
     <w:abstractNumId w:val="4"/>
   </w:num>
   <w:num w:numId="20">
-    <w:abstractNumId w:val="32"/>
+    <w:abstractNumId w:val="34"/>
   </w:num>
   <w:num w:numId="21">
-    <w:abstractNumId w:val="27"/>
+    <w:abstractNumId w:val="29"/>
   </w:num>
   <w:num w:numId="22">
-    <w:abstractNumId w:val="24"/>
+    <w:abstractNumId w:val="26"/>
   </w:num>
   <w:num w:numId="23">
-    <w:abstractNumId w:val="10"/>
+    <w:abstractNumId w:val="11"/>
   </w:num>
   <w:num w:numId="24">
     <w:abstractNumId w:val="8"/>
   </w:num>
   <w:num w:numId="25">
-    <w:abstractNumId w:val="26"/>
+    <w:abstractNumId w:val="28"/>
   </w:num>
   <w:num w:numId="26">
-    <w:abstractNumId w:val="13"/>
+    <w:abstractNumId w:val="14"/>
   </w:num>
   <w:num w:numId="27">
-    <w:abstractNumId w:val="21"/>
+    <w:abstractNumId w:val="22"/>
   </w:num>
   <w:num w:numId="28">
-    <w:abstractNumId w:val="15"/>
+    <w:abstractNumId w:val="16"/>
   </w:num>
   <w:num w:numId="29">
-    <w:abstractNumId w:val="9"/>
+    <w:abstractNumId w:val="10"/>
   </w:num>
   <w:num w:numId="30">
-    <w:abstractNumId w:val="35"/>
+    <w:abstractNumId w:val="37"/>
   </w:num>
   <w:num w:numId="31">
-    <w:abstractNumId w:val="18"/>
+    <w:abstractNumId w:val="19"/>
   </w:num>
   <w:num w:numId="32">
-    <w:abstractNumId w:val="34"/>
+    <w:abstractNumId w:val="36"/>
   </w:num>
   <w:num w:numId="33">
-    <w:abstractNumId w:val="23"/>
+    <w:abstractNumId w:val="25"/>
   </w:num>
   <w:num w:numId="34">
-    <w:abstractNumId w:val="19"/>
+    <w:abstractNumId w:val="20"/>
   </w:num>
   <w:num w:numId="35">
-    <w:abstractNumId w:val="25"/>
+    <w:abstractNumId w:val="27"/>
   </w:num>
   <w:num w:numId="36">
     <w:abstractNumId w:val="0"/>
   </w:num>
   <w:num w:numId="37">
-    <w:abstractNumId w:val="29"/>
+    <w:abstractNumId w:val="31"/>
+  </w:num>
+  <w:num w:numId="38">
+    <w:abstractNumId w:val="9"/>
+  </w:num>
+  <w:num w:numId="39">
+    <w:abstractNumId w:val="24"/>
   </w:num>
   <w:numIdMacAtCleanup w:val="6"/>
 </w:numbering>
@@ -6155,7 +6457,7 @@
 </file>
 
 <file path=customXml/itemProps1.xml><?xml version="1.0" encoding="utf-8"?>
-<ds:datastoreItem xmlns:ds="http://schemas.openxmlformats.org/officeDocument/2006/customXml" ds:itemID="{18DA8DA8-4977-7F44-AF9B-C91702479B89}">
+<ds:datastoreItem xmlns:ds="http://schemas.openxmlformats.org/officeDocument/2006/customXml" ds:itemID="{9B7BB967-0683-6B4A-94A5-184037041796}">
   <ds:schemaRefs>
     <ds:schemaRef ds:uri="http://schemas.openxmlformats.org/officeDocument/2006/bibliography"/>
   </ds:schemaRefs>

</xml_diff>

<commit_message>
Generates a file for rejects on extract
</commit_message>
<xml_diff>
--- a/test/Journal 2017.docx
+++ b/test/Journal 2017.docx
@@ -14,659 +14,31 @@
       <w:pPr>
         <w:pStyle w:val="MonTitre"/>
       </w:pPr>
-      <w:proofErr w:type="spellStart"/>
       <w:r>
-        <w:t>Lorem</w:t>
-      </w:r>
-      <w:proofErr w:type="spellEnd"/>
-      <w:r>
-        <w:t xml:space="preserve"> </w:t>
-      </w:r>
-      <w:proofErr w:type="spellStart"/>
-      <w:r>
-        <w:t>Ipsum</w:t>
-      </w:r>
-      <w:proofErr w:type="spellEnd"/>
-    </w:p>
-    <w:p>
-      <w:pPr>
-        <w:pStyle w:val="MonTweet"/>
-      </w:pPr>
-      <w:proofErr w:type="spellStart"/>
-      <w:r>
-        <w:t>Lorem</w:t>
-      </w:r>
-      <w:proofErr w:type="spellEnd"/>
-      <w:r>
-        <w:t xml:space="preserve"> </w:t>
-      </w:r>
-      <w:proofErr w:type="spellStart"/>
-      <w:r>
-        <w:t>ipsum</w:t>
-      </w:r>
-      <w:proofErr w:type="spellEnd"/>
-      <w:r>
-        <w:t xml:space="preserve"> </w:t>
-      </w:r>
-      <w:proofErr w:type="spellStart"/>
-      <w:r>
-        <w:t>dolor</w:t>
-      </w:r>
-      <w:proofErr w:type="spellEnd"/>
-      <w:r>
-        <w:t xml:space="preserve"> </w:t>
-      </w:r>
-      <w:proofErr w:type="spellStart"/>
-      <w:r>
-        <w:t>sit</w:t>
-      </w:r>
-      <w:proofErr w:type="spellEnd"/>
-      <w:r>
-        <w:t xml:space="preserve"> </w:t>
-      </w:r>
-      <w:proofErr w:type="spellStart"/>
-      <w:r>
-        <w:t>amet</w:t>
-      </w:r>
-      <w:proofErr w:type="spellEnd"/>
-      <w:r>
-        <w:t xml:space="preserve">, </w:t>
-      </w:r>
-      <w:proofErr w:type="spellStart"/>
-      <w:r>
-        <w:t>consectetur</w:t>
-      </w:r>
-      <w:proofErr w:type="spellEnd"/>
-      <w:r>
-        <w:t xml:space="preserve"> </w:t>
-      </w:r>
-      <w:proofErr w:type="spellStart"/>
-      <w:r>
-        <w:t>adipiscing</w:t>
-      </w:r>
-      <w:proofErr w:type="spellEnd"/>
-      <w:r>
-        <w:t xml:space="preserve"> </w:t>
-      </w:r>
-      <w:proofErr w:type="spellStart"/>
-      <w:r>
-        <w:t>elit</w:t>
-      </w:r>
-      <w:proofErr w:type="spellEnd"/>
-      <w:r>
-        <w:t xml:space="preserve">. </w:t>
-      </w:r>
-      <w:proofErr w:type="spellStart"/>
-      <w:r>
-        <w:t>Donec</w:t>
-      </w:r>
-      <w:proofErr w:type="spellEnd"/>
-      <w:r>
-        <w:t xml:space="preserve"> </w:t>
-      </w:r>
-      <w:proofErr w:type="spellStart"/>
-      <w:r>
-        <w:t>sit</w:t>
-      </w:r>
-      <w:proofErr w:type="spellEnd"/>
-      <w:r>
-        <w:t xml:space="preserve"> </w:t>
-      </w:r>
-      <w:proofErr w:type="spellStart"/>
-      <w:r>
-        <w:t>amet</w:t>
-      </w:r>
-      <w:proofErr w:type="spellEnd"/>
-      <w:r>
-        <w:t xml:space="preserve"> </w:t>
-      </w:r>
-      <w:proofErr w:type="spellStart"/>
-      <w:r>
-        <w:t>eros</w:t>
-      </w:r>
-      <w:proofErr w:type="spellEnd"/>
-      <w:r>
-        <w:t xml:space="preserve"> </w:t>
-      </w:r>
-      <w:proofErr w:type="spellStart"/>
-      <w:r>
-        <w:t>quis</w:t>
-      </w:r>
-      <w:proofErr w:type="spellEnd"/>
-      <w:r>
-        <w:t xml:space="preserve"> </w:t>
-      </w:r>
-      <w:proofErr w:type="spellStart"/>
-      <w:r>
-        <w:t>sem</w:t>
-      </w:r>
-      <w:proofErr w:type="spellEnd"/>
-      <w:r>
-        <w:t xml:space="preserve"> </w:t>
-      </w:r>
-      <w:proofErr w:type="spellStart"/>
-      <w:r>
-        <w:t>suscipit</w:t>
-      </w:r>
-      <w:proofErr w:type="spellEnd"/>
-      <w:r>
-        <w:t xml:space="preserve"> </w:t>
-      </w:r>
-      <w:proofErr w:type="spellStart"/>
-      <w:r>
-        <w:t>sollicitudin</w:t>
-      </w:r>
-      <w:proofErr w:type="spellEnd"/>
-      <w:r>
-        <w:t xml:space="preserve"> id </w:t>
-      </w:r>
-      <w:proofErr w:type="spellStart"/>
-      <w:r>
-        <w:t>at</w:t>
-      </w:r>
-      <w:proofErr w:type="spellEnd"/>
-      <w:r>
-        <w:t xml:space="preserve"> sem. </w:t>
-      </w:r>
-      <w:proofErr w:type="spellStart"/>
-      <w:r>
-        <w:t>Morbi</w:t>
-      </w:r>
-      <w:proofErr w:type="spellEnd"/>
-      <w:r>
-        <w:t xml:space="preserve"> </w:t>
-      </w:r>
-      <w:proofErr w:type="spellStart"/>
-      <w:r>
-        <w:t>sed</w:t>
-      </w:r>
-      <w:proofErr w:type="spellEnd"/>
-      <w:r>
-        <w:t xml:space="preserve"> </w:t>
-      </w:r>
-      <w:proofErr w:type="spellStart"/>
-      <w:r>
-        <w:t>suscipit</w:t>
-      </w:r>
-      <w:proofErr w:type="spellEnd"/>
-      <w:r>
-        <w:t xml:space="preserve"> </w:t>
-      </w:r>
-      <w:proofErr w:type="spellStart"/>
-      <w:r>
-        <w:t>ligula</w:t>
-      </w:r>
-      <w:proofErr w:type="spellEnd"/>
-      <w:r>
-        <w:t xml:space="preserve">, </w:t>
-      </w:r>
-      <w:proofErr w:type="spellStart"/>
-      <w:r>
-        <w:t>at</w:t>
-      </w:r>
-      <w:proofErr w:type="spellEnd"/>
-      <w:r>
-        <w:t xml:space="preserve"> </w:t>
-      </w:r>
-      <w:proofErr w:type="spellStart"/>
-      <w:r>
-        <w:t>tincidunt</w:t>
-      </w:r>
-      <w:proofErr w:type="spellEnd"/>
-      <w:r>
-        <w:t xml:space="preserve"> </w:t>
-      </w:r>
-      <w:proofErr w:type="spellStart"/>
-      <w:r>
-        <w:t>lectus</w:t>
-      </w:r>
-      <w:proofErr w:type="spellEnd"/>
-      <w:r>
-        <w:t xml:space="preserve">. Sed mollis </w:t>
-      </w:r>
-      <w:proofErr w:type="spellStart"/>
-      <w:r>
-        <w:t>iaculis</w:t>
-      </w:r>
-      <w:proofErr w:type="spellEnd"/>
-      <w:r>
-        <w:t xml:space="preserve"> </w:t>
-      </w:r>
-      <w:proofErr w:type="spellStart"/>
-      <w:r>
-        <w:t>augue</w:t>
-      </w:r>
-      <w:proofErr w:type="spellEnd"/>
-      <w:r>
-        <w:t xml:space="preserve">, nec </w:t>
-      </w:r>
-      <w:proofErr w:type="spellStart"/>
-      <w:r>
-        <w:t>congue</w:t>
-      </w:r>
-      <w:proofErr w:type="spellEnd"/>
-      <w:r>
-        <w:t xml:space="preserve"> </w:t>
-      </w:r>
-      <w:proofErr w:type="spellStart"/>
-      <w:r>
-        <w:t>dolor</w:t>
-      </w:r>
-      <w:proofErr w:type="spellEnd"/>
-      <w:r>
-        <w:t xml:space="preserve"> </w:t>
-      </w:r>
-      <w:proofErr w:type="spellStart"/>
-      <w:r>
-        <w:t>sodales</w:t>
-      </w:r>
-      <w:proofErr w:type="spellEnd"/>
-      <w:r>
-        <w:t xml:space="preserve"> vitae. </w:t>
-      </w:r>
-      <w:proofErr w:type="spellStart"/>
-      <w:r>
-        <w:t>Phasellus</w:t>
-      </w:r>
-      <w:proofErr w:type="spellEnd"/>
-      <w:r>
-        <w:t xml:space="preserve"> </w:t>
-      </w:r>
-      <w:proofErr w:type="spellStart"/>
-      <w:r>
-        <w:t>pellentesque</w:t>
-      </w:r>
-      <w:proofErr w:type="spellEnd"/>
-      <w:r>
-        <w:t xml:space="preserve"> </w:t>
-      </w:r>
-      <w:proofErr w:type="spellStart"/>
-      <w:r>
-        <w:t>rhoncus</w:t>
-      </w:r>
-      <w:proofErr w:type="spellEnd"/>
-      <w:r>
-        <w:t xml:space="preserve"> </w:t>
-      </w:r>
-      <w:proofErr w:type="spellStart"/>
-      <w:r>
-        <w:t>elementum</w:t>
-      </w:r>
-      <w:proofErr w:type="spellEnd"/>
-      <w:r>
-        <w:t xml:space="preserve">. </w:t>
-      </w:r>
-      <w:proofErr w:type="spellStart"/>
-      <w:r>
-        <w:t>Maecenas</w:t>
-      </w:r>
-      <w:proofErr w:type="spellEnd"/>
-      <w:r>
-        <w:t xml:space="preserve"> </w:t>
-      </w:r>
-      <w:proofErr w:type="spellStart"/>
-      <w:r>
-        <w:t>lobortis</w:t>
-      </w:r>
-      <w:proofErr w:type="spellEnd"/>
-      <w:r>
-        <w:t xml:space="preserve"> tristique </w:t>
-      </w:r>
-      <w:proofErr w:type="spellStart"/>
-      <w:r>
-        <w:t>sem</w:t>
-      </w:r>
-      <w:proofErr w:type="spellEnd"/>
-      <w:r>
-        <w:t xml:space="preserve"> </w:t>
-      </w:r>
-      <w:proofErr w:type="spellStart"/>
-      <w:r>
-        <w:t>sit</w:t>
-      </w:r>
-      <w:proofErr w:type="spellEnd"/>
-      <w:r>
-        <w:t xml:space="preserve"> </w:t>
-      </w:r>
-      <w:proofErr w:type="spellStart"/>
-      <w:r>
-        <w:t>amet</w:t>
-      </w:r>
-      <w:proofErr w:type="spellEnd"/>
-      <w:r>
-        <w:t xml:space="preserve"> </w:t>
-      </w:r>
-      <w:proofErr w:type="spellStart"/>
-      <w:r>
-        <w:t>blandit</w:t>
-      </w:r>
-      <w:proofErr w:type="spellEnd"/>
-      <w:r>
-        <w:t xml:space="preserve">. </w:t>
-      </w:r>
-      <w:proofErr w:type="spellStart"/>
-      <w:r>
-        <w:t>Pellentesque</w:t>
-      </w:r>
-      <w:proofErr w:type="spellEnd"/>
-      <w:r>
-        <w:t xml:space="preserve"> </w:t>
-      </w:r>
-      <w:proofErr w:type="spellStart"/>
-      <w:r>
-        <w:t>sit</w:t>
-      </w:r>
-      <w:proofErr w:type="spellEnd"/>
-      <w:r>
-        <w:t xml:space="preserve"> </w:t>
-      </w:r>
-      <w:proofErr w:type="spellStart"/>
-      <w:r>
-        <w:t>amet</w:t>
-      </w:r>
-      <w:proofErr w:type="spellEnd"/>
-      <w:r>
-        <w:t xml:space="preserve"> </w:t>
-      </w:r>
-      <w:proofErr w:type="spellStart"/>
-      <w:r>
-        <w:t>ligula</w:t>
-      </w:r>
-      <w:proofErr w:type="spellEnd"/>
-      <w:r>
-        <w:t xml:space="preserve"> </w:t>
-      </w:r>
-      <w:proofErr w:type="spellStart"/>
-      <w:r>
-        <w:t>accumsan</w:t>
-      </w:r>
-      <w:proofErr w:type="spellEnd"/>
-      <w:r>
-        <w:t xml:space="preserve">, </w:t>
-      </w:r>
-      <w:proofErr w:type="spellStart"/>
-      <w:r>
-        <w:t>pharetra</w:t>
-      </w:r>
-      <w:proofErr w:type="spellEnd"/>
-      <w:r>
-        <w:t xml:space="preserve"> </w:t>
-      </w:r>
-      <w:proofErr w:type="spellStart"/>
-      <w:r>
-        <w:t>sem</w:t>
-      </w:r>
-      <w:proofErr w:type="spellEnd"/>
-      <w:r>
-        <w:t xml:space="preserve"> vitae, </w:t>
-      </w:r>
-      <w:proofErr w:type="spellStart"/>
-      <w:r>
-        <w:t>eleifend</w:t>
-      </w:r>
-      <w:proofErr w:type="spellEnd"/>
-      <w:r>
-        <w:t xml:space="preserve"> </w:t>
-      </w:r>
-      <w:proofErr w:type="spellStart"/>
-      <w:r>
-        <w:t>lorem</w:t>
-      </w:r>
-      <w:proofErr w:type="spellEnd"/>
-      <w:r>
-        <w:t xml:space="preserve">. </w:t>
-      </w:r>
-      <w:proofErr w:type="spellStart"/>
-      <w:r>
-        <w:t>Lorem</w:t>
-      </w:r>
-      <w:proofErr w:type="spellEnd"/>
-      <w:r>
-        <w:t xml:space="preserve"> </w:t>
-      </w:r>
-      <w:proofErr w:type="spellStart"/>
-      <w:r>
-        <w:t>ipsum</w:t>
-      </w:r>
-      <w:proofErr w:type="spellEnd"/>
-      <w:r>
-        <w:t xml:space="preserve"> </w:t>
-      </w:r>
-      <w:proofErr w:type="spellStart"/>
-      <w:r>
-        <w:t>dolor</w:t>
-      </w:r>
-      <w:proofErr w:type="spellEnd"/>
-      <w:r>
-        <w:t xml:space="preserve"> </w:t>
-      </w:r>
-      <w:proofErr w:type="spellStart"/>
-      <w:r>
-        <w:t>sit</w:t>
-      </w:r>
-      <w:proofErr w:type="spellEnd"/>
-      <w:r>
-        <w:t xml:space="preserve"> </w:t>
-      </w:r>
-      <w:proofErr w:type="spellStart"/>
-      <w:r>
-        <w:t>amet</w:t>
-      </w:r>
-      <w:proofErr w:type="spellEnd"/>
-      <w:r>
-        <w:t xml:space="preserve">, </w:t>
-      </w:r>
-      <w:proofErr w:type="spellStart"/>
-      <w:r>
-        <w:t>consectetur</w:t>
-      </w:r>
-      <w:proofErr w:type="spellEnd"/>
-      <w:r>
-        <w:t xml:space="preserve"> </w:t>
-      </w:r>
-      <w:proofErr w:type="spellStart"/>
-      <w:r>
-        <w:t>adipiscing</w:t>
-      </w:r>
-      <w:proofErr w:type="spellEnd"/>
-      <w:r>
-        <w:t xml:space="preserve"> </w:t>
-      </w:r>
-      <w:proofErr w:type="spellStart"/>
-      <w:r>
-        <w:t>elit</w:t>
-      </w:r>
-      <w:proofErr w:type="spellEnd"/>
-      <w:r>
-        <w:t xml:space="preserve">. </w:t>
-      </w:r>
-      <w:proofErr w:type="spellStart"/>
-      <w:r>
-        <w:t>Integer</w:t>
-      </w:r>
-      <w:proofErr w:type="spellEnd"/>
-      <w:r>
-        <w:t xml:space="preserve"> </w:t>
-      </w:r>
-      <w:proofErr w:type="spellStart"/>
-      <w:r>
-        <w:t>sodales</w:t>
-      </w:r>
-      <w:proofErr w:type="spellEnd"/>
-      <w:r>
-        <w:t xml:space="preserve"> et </w:t>
-      </w:r>
-      <w:proofErr w:type="spellStart"/>
-      <w:r>
-        <w:t>ligula</w:t>
-      </w:r>
-      <w:proofErr w:type="spellEnd"/>
-      <w:r>
-        <w:t xml:space="preserve"> vitae </w:t>
-      </w:r>
-      <w:proofErr w:type="spellStart"/>
-      <w:r>
-        <w:t>molestie</w:t>
-      </w:r>
-      <w:proofErr w:type="spellEnd"/>
-      <w:r>
-        <w:t xml:space="preserve">. </w:t>
-      </w:r>
-      <w:proofErr w:type="spellStart"/>
-      <w:r>
-        <w:t>Vivamus</w:t>
-      </w:r>
-      <w:proofErr w:type="spellEnd"/>
-      <w:r>
-        <w:t xml:space="preserve"> </w:t>
-      </w:r>
-      <w:proofErr w:type="spellStart"/>
-      <w:r>
-        <w:t>congue</w:t>
-      </w:r>
-      <w:proofErr w:type="spellEnd"/>
-      <w:r>
-        <w:t xml:space="preserve"> </w:t>
-      </w:r>
-      <w:proofErr w:type="spellStart"/>
-      <w:r>
-        <w:t>metus</w:t>
-      </w:r>
-      <w:proofErr w:type="spellEnd"/>
-      <w:r>
-        <w:t xml:space="preserve"> ex. </w:t>
-      </w:r>
-      <w:proofErr w:type="spellStart"/>
-      <w:r>
-        <w:t>Cras</w:t>
-      </w:r>
-      <w:proofErr w:type="spellEnd"/>
-      <w:r>
-        <w:t xml:space="preserve"> vitae </w:t>
-      </w:r>
-      <w:proofErr w:type="spellStart"/>
-      <w:r>
-        <w:t>tempor</w:t>
-      </w:r>
-      <w:proofErr w:type="spellEnd"/>
-      <w:r>
-        <w:t xml:space="preserve"> </w:t>
-      </w:r>
-      <w:proofErr w:type="spellStart"/>
-      <w:r>
-        <w:t>arcu</w:t>
-      </w:r>
-      <w:proofErr w:type="spellEnd"/>
-      <w:r>
-        <w:t xml:space="preserve">, non </w:t>
-      </w:r>
-      <w:proofErr w:type="spellStart"/>
-      <w:r>
-        <w:t>condimentum</w:t>
-      </w:r>
-      <w:proofErr w:type="spellEnd"/>
-      <w:r>
-        <w:t xml:space="preserve"> ante. Sed </w:t>
-      </w:r>
-      <w:proofErr w:type="spellStart"/>
-      <w:r>
-        <w:t>iaculis</w:t>
-      </w:r>
-      <w:proofErr w:type="spellEnd"/>
-      <w:r>
-        <w:t xml:space="preserve"> erat </w:t>
-      </w:r>
-      <w:proofErr w:type="spellStart"/>
-      <w:r>
-        <w:t>lacus</w:t>
-      </w:r>
-      <w:proofErr w:type="spellEnd"/>
-      <w:r>
-        <w:t xml:space="preserve">, non </w:t>
-      </w:r>
-      <w:proofErr w:type="spellStart"/>
-      <w:r>
-        <w:t>volutpat</w:t>
-      </w:r>
-      <w:proofErr w:type="spellEnd"/>
-      <w:r>
-        <w:t xml:space="preserve"> </w:t>
-      </w:r>
-      <w:proofErr w:type="spellStart"/>
-      <w:r>
-        <w:t>lectus</w:t>
-      </w:r>
-      <w:proofErr w:type="spellEnd"/>
-      <w:r>
-        <w:t xml:space="preserve"> </w:t>
-      </w:r>
-      <w:proofErr w:type="spellStart"/>
-      <w:r>
-        <w:t>sollicitudin</w:t>
-      </w:r>
-      <w:proofErr w:type="spellEnd"/>
-      <w:r>
-        <w:t xml:space="preserve"> </w:t>
-      </w:r>
-      <w:proofErr w:type="spellStart"/>
-      <w:r>
-        <w:t>quis</w:t>
-      </w:r>
-      <w:proofErr w:type="spellEnd"/>
-      <w:r>
-        <w:t>.</w:t>
+        <w:t>Lorem Ipsum</w:t>
       </w:r>
     </w:p>
     <w:p>
       <w:pPr>
         <w:pStyle w:val="MonTweet"/>
       </w:pPr>
-      <w:proofErr w:type="spellStart"/>
       <w:r>
-        <w:t>Aenean</w:t>
+        <w:t>Lorem ipsum dolor sit amet, consectetur adipiscing elit. Donec sit amet eros quis sem suscipit sollicitudin id at sem. Morbi sed suscipit ligula, at tincidunt lectus. Sed mollis iaculis augue, nec congue dolor sodales vitae. Phasellus pellentesque rhoncus elementum. Maecenas lobortis tristique sem sit amet blandit. Pellentesque sit amet ligula accumsan, pharetra sem vitae, eleifend lorem. Lorem ipsum dolor sit amet, consectetur adipiscing elit. Integer sodales et ligula vitae molestie. Vivamus congue metus ex. Cras vitae tempor arcu, non condimentum ante. Sed iaculis erat lacus, non volutpat lectus sollicitudin quis.</w:t>
       </w:r>
-      <w:proofErr w:type="spellEnd"/>
+    </w:p>
+    <w:p>
+      <w:pPr>
+        <w:pStyle w:val="MonTweet"/>
+      </w:pPr>
       <w:r>
-        <w:t xml:space="preserve"> </w:t>
-      </w:r>
-      <w:proofErr w:type="spellStart"/>
-      <w:r>
-        <w:t>imperdiet</w:t>
-      </w:r>
-      <w:proofErr w:type="spellEnd"/>
-      <w:r>
-        <w:t xml:space="preserve">, </w:t>
-      </w:r>
-      <w:proofErr w:type="spellStart"/>
-      <w:r>
-        <w:t>felis</w:t>
-      </w:r>
-      <w:proofErr w:type="spellEnd"/>
-      <w:r>
-        <w:t xml:space="preserve"> </w:t>
-      </w:r>
-      <w:proofErr w:type="spellStart"/>
-      <w:r>
-        <w:t>vel</w:t>
-      </w:r>
-      <w:proofErr w:type="spellEnd"/>
-      <w:r>
-        <w:t xml:space="preserve"> </w:t>
+        <w:t xml:space="preserve">Aenean imperdiet, felis vel </w:t>
       </w:r>
       <w:hyperlink r:id="rId9" w:history="1">
-        <w:proofErr w:type="spellStart"/>
         <w:r>
           <w:rPr>
             <w:rStyle w:val="Lienhypertexte"/>
           </w:rPr>
-          <w:t>eleifend</w:t>
-        </w:r>
-        <w:proofErr w:type="spellEnd"/>
-        <w:r>
-          <w:rPr>
-            <w:rStyle w:val="Lienhypertexte"/>
-          </w:rPr>
-          <w:t xml:space="preserve"> </w:t>
+          <w:t xml:space="preserve">eleifend </w:t>
         </w:r>
         <w:r>
           <w:rPr>
@@ -687,8 +59,6 @@
           </w:rPr>
           <w:t xml:space="preserve"> </w:t>
         </w:r>
-        <w:bookmarkStart w:id="0" w:name="_GoBack"/>
-        <w:proofErr w:type="spellStart"/>
         <w:r>
           <w:rPr>
             <w:rStyle w:val="Lienhypertexte"/>
@@ -696,933 +66,35 @@
           </w:rPr>
           <w:t>bold</w:t>
         </w:r>
-        <w:bookmarkEnd w:id="0"/>
-        <w:proofErr w:type="spellEnd"/>
         <w:r>
           <w:rPr>
             <w:rStyle w:val="Lienhypertexte"/>
           </w:rPr>
           <w:t xml:space="preserve"> </w:t>
         </w:r>
-        <w:proofErr w:type="spellStart"/>
         <w:r>
           <w:rPr>
             <w:rStyle w:val="Lienhypertexte"/>
           </w:rPr>
           <w:t>accumsan</w:t>
         </w:r>
-        <w:proofErr w:type="spellEnd"/>
       </w:hyperlink>
       <w:r>
-        <w:t xml:space="preserve">, libero </w:t>
-      </w:r>
-      <w:proofErr w:type="spellStart"/>
-      <w:r>
-        <w:t>velit</w:t>
-      </w:r>
-      <w:proofErr w:type="spellEnd"/>
-      <w:r>
-        <w:t xml:space="preserve"> </w:t>
-      </w:r>
-      <w:proofErr w:type="spellStart"/>
-      <w:r>
-        <w:t>sagittis</w:t>
-      </w:r>
-      <w:proofErr w:type="spellEnd"/>
-      <w:r>
-        <w:t xml:space="preserve"> </w:t>
-      </w:r>
-      <w:proofErr w:type="spellStart"/>
-      <w:r>
-        <w:t>leo</w:t>
-      </w:r>
-      <w:proofErr w:type="spellEnd"/>
-      <w:r>
-        <w:t xml:space="preserve">, a </w:t>
-      </w:r>
-      <w:proofErr w:type="spellStart"/>
-      <w:r>
-        <w:t>convallis</w:t>
-      </w:r>
-      <w:proofErr w:type="spellEnd"/>
-      <w:r>
-        <w:t xml:space="preserve"> </w:t>
-      </w:r>
-      <w:proofErr w:type="spellStart"/>
-      <w:r>
-        <w:t>quam</w:t>
-      </w:r>
-      <w:proofErr w:type="spellEnd"/>
-      <w:r>
-        <w:t xml:space="preserve"> erat </w:t>
-      </w:r>
-      <w:proofErr w:type="spellStart"/>
-      <w:r>
-        <w:t>eget</w:t>
-      </w:r>
-      <w:proofErr w:type="spellEnd"/>
-      <w:r>
-        <w:t xml:space="preserve"> </w:t>
-      </w:r>
-      <w:proofErr w:type="spellStart"/>
-      <w:r>
-        <w:t>tortor</w:t>
-      </w:r>
-      <w:proofErr w:type="spellEnd"/>
-      <w:r>
-        <w:t xml:space="preserve">. Sed et </w:t>
-      </w:r>
-      <w:proofErr w:type="spellStart"/>
-      <w:r>
-        <w:t>elit</w:t>
-      </w:r>
-      <w:proofErr w:type="spellEnd"/>
-      <w:r>
-        <w:t xml:space="preserve"> </w:t>
-      </w:r>
-      <w:proofErr w:type="spellStart"/>
-      <w:r>
-        <w:t>vehicula</w:t>
-      </w:r>
-      <w:proofErr w:type="spellEnd"/>
-      <w:r>
-        <w:t xml:space="preserve">, </w:t>
-      </w:r>
-      <w:proofErr w:type="spellStart"/>
-      <w:r>
-        <w:t>sodales</w:t>
-      </w:r>
-      <w:proofErr w:type="spellEnd"/>
-      <w:r>
-        <w:t xml:space="preserve"> </w:t>
-      </w:r>
-      <w:proofErr w:type="spellStart"/>
-      <w:r>
-        <w:t>dolor</w:t>
-      </w:r>
-      <w:proofErr w:type="spellEnd"/>
-      <w:r>
-        <w:t xml:space="preserve"> in, mollis </w:t>
-      </w:r>
-      <w:proofErr w:type="spellStart"/>
-      <w:r>
-        <w:t>velit</w:t>
-      </w:r>
-      <w:proofErr w:type="spellEnd"/>
-      <w:r>
-        <w:t xml:space="preserve">. Ut nec </w:t>
-      </w:r>
-      <w:proofErr w:type="spellStart"/>
-      <w:r>
-        <w:t>nisl</w:t>
-      </w:r>
-      <w:proofErr w:type="spellEnd"/>
-      <w:r>
-        <w:t xml:space="preserve"> non </w:t>
-      </w:r>
-      <w:proofErr w:type="spellStart"/>
-      <w:r>
-        <w:t>eros</w:t>
-      </w:r>
-      <w:proofErr w:type="spellEnd"/>
-      <w:r>
-        <w:t xml:space="preserve"> </w:t>
-      </w:r>
-      <w:proofErr w:type="spellStart"/>
-      <w:r>
-        <w:t>elementum</w:t>
-      </w:r>
-      <w:proofErr w:type="spellEnd"/>
-      <w:r>
-        <w:t xml:space="preserve"> </w:t>
-      </w:r>
-      <w:proofErr w:type="spellStart"/>
-      <w:r>
-        <w:t>lobortis</w:t>
-      </w:r>
-      <w:proofErr w:type="spellEnd"/>
-      <w:r>
-        <w:t xml:space="preserve">. </w:t>
-      </w:r>
-      <w:proofErr w:type="spellStart"/>
-      <w:r>
-        <w:t>Quisque</w:t>
-      </w:r>
-      <w:proofErr w:type="spellEnd"/>
-      <w:r>
-        <w:t xml:space="preserve"> nec </w:t>
-      </w:r>
-      <w:proofErr w:type="spellStart"/>
-      <w:r>
-        <w:t>tincidunt</w:t>
-      </w:r>
-      <w:proofErr w:type="spellEnd"/>
-      <w:r>
-        <w:t xml:space="preserve"> erat. </w:t>
-      </w:r>
-      <w:proofErr w:type="spellStart"/>
-      <w:r>
-        <w:t>Fusce</w:t>
-      </w:r>
-      <w:proofErr w:type="spellEnd"/>
-      <w:r>
-        <w:t xml:space="preserve"> </w:t>
-      </w:r>
-      <w:proofErr w:type="spellStart"/>
-      <w:r>
-        <w:t>sed</w:t>
-      </w:r>
-      <w:proofErr w:type="spellEnd"/>
-      <w:r>
-        <w:t xml:space="preserve"> </w:t>
-      </w:r>
-      <w:proofErr w:type="spellStart"/>
-      <w:r>
-        <w:t>vestibulum</w:t>
-      </w:r>
-      <w:proofErr w:type="spellEnd"/>
-      <w:r>
-        <w:t xml:space="preserve"> </w:t>
-      </w:r>
-      <w:proofErr w:type="spellStart"/>
-      <w:r>
-        <w:t>risus</w:t>
-      </w:r>
-      <w:proofErr w:type="spellEnd"/>
-      <w:r>
-        <w:t xml:space="preserve">. Sed </w:t>
-      </w:r>
-      <w:proofErr w:type="spellStart"/>
-      <w:r>
-        <w:t>vel</w:t>
-      </w:r>
-      <w:proofErr w:type="spellEnd"/>
-      <w:r>
-        <w:t xml:space="preserve"> erat </w:t>
-      </w:r>
-      <w:proofErr w:type="spellStart"/>
-      <w:r>
-        <w:t>placerat</w:t>
-      </w:r>
-      <w:proofErr w:type="spellEnd"/>
-      <w:r>
-        <w:t xml:space="preserve">, </w:t>
-      </w:r>
-      <w:proofErr w:type="spellStart"/>
-      <w:r>
-        <w:t>faucibus</w:t>
-      </w:r>
-      <w:proofErr w:type="spellEnd"/>
-      <w:r>
-        <w:t xml:space="preserve"> </w:t>
-      </w:r>
-      <w:proofErr w:type="spellStart"/>
-      <w:r>
-        <w:t>ipsum</w:t>
-      </w:r>
-      <w:proofErr w:type="spellEnd"/>
-      <w:r>
-        <w:t xml:space="preserve"> cursus, </w:t>
-      </w:r>
-      <w:proofErr w:type="spellStart"/>
-      <w:r>
-        <w:t>ullamcorper</w:t>
-      </w:r>
-      <w:proofErr w:type="spellEnd"/>
-      <w:r>
-        <w:t xml:space="preserve"> </w:t>
-      </w:r>
-      <w:proofErr w:type="spellStart"/>
-      <w:r>
-        <w:t>nisl</w:t>
-      </w:r>
-      <w:proofErr w:type="spellEnd"/>
-      <w:r>
-        <w:t xml:space="preserve">. </w:t>
-      </w:r>
-      <w:proofErr w:type="spellStart"/>
-      <w:r>
-        <w:t>Fusce</w:t>
-      </w:r>
-      <w:proofErr w:type="spellEnd"/>
-      <w:r>
-        <w:t xml:space="preserve"> vitae </w:t>
-      </w:r>
-      <w:proofErr w:type="spellStart"/>
-      <w:r>
-        <w:t>efficitur</w:t>
-      </w:r>
-      <w:proofErr w:type="spellEnd"/>
-      <w:r>
-        <w:t xml:space="preserve"> diam. </w:t>
-      </w:r>
-      <w:proofErr w:type="spellStart"/>
-      <w:r>
-        <w:t>Integer</w:t>
-      </w:r>
-      <w:proofErr w:type="spellEnd"/>
-      <w:r>
-        <w:t xml:space="preserve"> </w:t>
-      </w:r>
-      <w:proofErr w:type="spellStart"/>
-      <w:r>
-        <w:t>at</w:t>
-      </w:r>
-      <w:proofErr w:type="spellEnd"/>
-      <w:r>
-        <w:t xml:space="preserve"> </w:t>
-      </w:r>
-      <w:proofErr w:type="spellStart"/>
-      <w:r>
-        <w:t>velit</w:t>
-      </w:r>
-      <w:proofErr w:type="spellEnd"/>
-      <w:r>
-        <w:t xml:space="preserve"> </w:t>
-      </w:r>
-      <w:proofErr w:type="spellStart"/>
-      <w:r>
-        <w:t>vel</w:t>
-      </w:r>
-      <w:proofErr w:type="spellEnd"/>
-      <w:r>
-        <w:t xml:space="preserve"> nunc cursus </w:t>
-      </w:r>
-      <w:proofErr w:type="spellStart"/>
-      <w:r>
-        <w:t>congue</w:t>
-      </w:r>
-      <w:proofErr w:type="spellEnd"/>
-      <w:r>
-        <w:t>.</w:t>
+        <w:t>, libero velit sagittis leo, a convallis quam erat eget tortor. Sed et elit vehicula, sodales dolor in, mollis velit. Ut nec nisl non eros elementum lobortis. Quisque nec tincidunt erat. Fusce sed vestibulum risus. Sed vel erat placerat, faucibus ipsum cursus, ullamcorper nisl. Fusce vitae efficitur diam. Integer at velit vel nunc cursus congue.</w:t>
       </w:r>
     </w:p>
     <w:p>
       <w:pPr>
         <w:pStyle w:val="MonTweet"/>
       </w:pPr>
-      <w:proofErr w:type="spellStart"/>
       <w:r>
         <w:rPr>
           <w:b/>
         </w:rPr>
-        <w:t>Vivamus</w:t>
-      </w:r>
-      <w:proofErr w:type="spellEnd"/>
-      <w:r>
-        <w:rPr>
-          <w:b/>
-        </w:rPr>
-        <w:t xml:space="preserve"> </w:t>
-      </w:r>
-      <w:proofErr w:type="spellStart"/>
-      <w:r>
-        <w:rPr>
-          <w:b/>
-        </w:rPr>
-        <w:t>faucibus</w:t>
-      </w:r>
-      <w:proofErr w:type="spellEnd"/>
-      <w:r>
-        <w:rPr>
-          <w:b/>
-        </w:rPr>
-        <w:t xml:space="preserve"> massa </w:t>
+        <w:t xml:space="preserve">Vivamus faucibus massa </w:t>
       </w:r>
       <w:r>
-        <w:t xml:space="preserve">in </w:t>
-      </w:r>
-      <w:proofErr w:type="spellStart"/>
-      <w:r>
-        <w:t>lacus</w:t>
-      </w:r>
-      <w:proofErr w:type="spellEnd"/>
-      <w:r>
-        <w:t xml:space="preserve"> </w:t>
-      </w:r>
-      <w:proofErr w:type="spellStart"/>
-      <w:r>
-        <w:t>lacinia</w:t>
-      </w:r>
-      <w:proofErr w:type="spellEnd"/>
-      <w:r>
-        <w:t xml:space="preserve"> </w:t>
-      </w:r>
-      <w:proofErr w:type="spellStart"/>
-      <w:r>
-        <w:t>convallis</w:t>
-      </w:r>
-      <w:proofErr w:type="spellEnd"/>
-      <w:r>
-        <w:t xml:space="preserve">. </w:t>
-      </w:r>
-      <w:proofErr w:type="spellStart"/>
-      <w:r>
-        <w:t>Proin</w:t>
-      </w:r>
-      <w:proofErr w:type="spellEnd"/>
-      <w:r>
-        <w:t xml:space="preserve"> ut </w:t>
-      </w:r>
-      <w:proofErr w:type="spellStart"/>
-      <w:r>
-        <w:t>tempus</w:t>
-      </w:r>
-      <w:proofErr w:type="spellEnd"/>
-      <w:r>
-        <w:t xml:space="preserve"> </w:t>
-      </w:r>
-      <w:proofErr w:type="spellStart"/>
-      <w:r>
-        <w:t>tellus</w:t>
-      </w:r>
-      <w:proofErr w:type="spellEnd"/>
-      <w:r>
-        <w:t xml:space="preserve">. </w:t>
-      </w:r>
-      <w:proofErr w:type="spellStart"/>
-      <w:r>
-        <w:t>Morbi</w:t>
-      </w:r>
-      <w:proofErr w:type="spellEnd"/>
-      <w:r>
-        <w:t xml:space="preserve"> </w:t>
-      </w:r>
-      <w:proofErr w:type="spellStart"/>
-      <w:r>
-        <w:t>sed</w:t>
-      </w:r>
-      <w:proofErr w:type="spellEnd"/>
-      <w:r>
-        <w:t xml:space="preserve"> </w:t>
-      </w:r>
-      <w:proofErr w:type="spellStart"/>
-      <w:r>
-        <w:t>ligula</w:t>
-      </w:r>
-      <w:proofErr w:type="spellEnd"/>
-      <w:r>
-        <w:t xml:space="preserve"> ut mi </w:t>
-      </w:r>
-      <w:proofErr w:type="spellStart"/>
-      <w:r>
-        <w:t>facilisis</w:t>
-      </w:r>
-      <w:proofErr w:type="spellEnd"/>
-      <w:r>
-        <w:t xml:space="preserve"> </w:t>
-      </w:r>
-      <w:proofErr w:type="spellStart"/>
-      <w:r>
-        <w:t>egestas</w:t>
-      </w:r>
-      <w:proofErr w:type="spellEnd"/>
-      <w:r>
-        <w:t xml:space="preserve"> eu ut </w:t>
-      </w:r>
-      <w:proofErr w:type="spellStart"/>
-      <w:r>
-        <w:t>nulla</w:t>
-      </w:r>
-      <w:proofErr w:type="spellEnd"/>
-      <w:r>
-        <w:t xml:space="preserve">. Ut </w:t>
-      </w:r>
-      <w:proofErr w:type="spellStart"/>
-      <w:r>
-        <w:t>interdum</w:t>
-      </w:r>
-      <w:proofErr w:type="spellEnd"/>
-      <w:r>
-        <w:t xml:space="preserve"> </w:t>
-      </w:r>
-      <w:proofErr w:type="spellStart"/>
-      <w:r>
-        <w:t>condimentum</w:t>
-      </w:r>
-      <w:proofErr w:type="spellEnd"/>
-      <w:r>
-        <w:t xml:space="preserve"> </w:t>
-      </w:r>
-      <w:proofErr w:type="spellStart"/>
-      <w:r>
-        <w:t>malesuada</w:t>
-      </w:r>
-      <w:proofErr w:type="spellEnd"/>
-      <w:r>
-        <w:t xml:space="preserve">. </w:t>
-      </w:r>
-      <w:proofErr w:type="spellStart"/>
-      <w:r>
-        <w:t>Morbi</w:t>
-      </w:r>
-      <w:proofErr w:type="spellEnd"/>
-      <w:r>
-        <w:t xml:space="preserve"> </w:t>
-      </w:r>
-      <w:proofErr w:type="spellStart"/>
-      <w:r>
-        <w:t>dolor</w:t>
-      </w:r>
-      <w:proofErr w:type="spellEnd"/>
-      <w:r>
-        <w:t xml:space="preserve"> </w:t>
-      </w:r>
-      <w:proofErr w:type="spellStart"/>
-      <w:r>
-        <w:t>justo</w:t>
-      </w:r>
-      <w:proofErr w:type="spellEnd"/>
-      <w:r>
-        <w:t xml:space="preserve">, </w:t>
-      </w:r>
-      <w:proofErr w:type="spellStart"/>
-      <w:r>
-        <w:t>gravida</w:t>
-      </w:r>
-      <w:proofErr w:type="spellEnd"/>
-      <w:r>
-        <w:t xml:space="preserve"> id semper </w:t>
-      </w:r>
-      <w:proofErr w:type="spellStart"/>
-      <w:r>
-        <w:t>ac</w:t>
-      </w:r>
-      <w:proofErr w:type="spellEnd"/>
-      <w:r>
-        <w:t xml:space="preserve">, </w:t>
-      </w:r>
-      <w:proofErr w:type="spellStart"/>
-      <w:r>
-        <w:t>ornare</w:t>
-      </w:r>
-      <w:proofErr w:type="spellEnd"/>
-      <w:r>
-        <w:t xml:space="preserve"> in </w:t>
-      </w:r>
-      <w:proofErr w:type="spellStart"/>
-      <w:r>
-        <w:t>dui</w:t>
-      </w:r>
-      <w:proofErr w:type="spellEnd"/>
-      <w:r>
-        <w:t xml:space="preserve">. </w:t>
-      </w:r>
-      <w:proofErr w:type="spellStart"/>
-      <w:r>
-        <w:t>Aliquam</w:t>
-      </w:r>
-      <w:proofErr w:type="spellEnd"/>
-      <w:r>
-        <w:t xml:space="preserve"> </w:t>
-      </w:r>
-      <w:proofErr w:type="spellStart"/>
-      <w:r>
-        <w:t>dolor</w:t>
-      </w:r>
-      <w:proofErr w:type="spellEnd"/>
-      <w:r>
-        <w:t xml:space="preserve"> </w:t>
-      </w:r>
-      <w:proofErr w:type="spellStart"/>
-      <w:r>
-        <w:t>lorem</w:t>
-      </w:r>
-      <w:proofErr w:type="spellEnd"/>
-      <w:r>
-        <w:t xml:space="preserve">, </w:t>
-      </w:r>
-      <w:proofErr w:type="spellStart"/>
-      <w:r>
-        <w:t>hendrerit</w:t>
-      </w:r>
-      <w:proofErr w:type="spellEnd"/>
-      <w:r>
-        <w:t xml:space="preserve"> in </w:t>
-      </w:r>
-      <w:proofErr w:type="spellStart"/>
-      <w:r>
-        <w:t>neque</w:t>
-      </w:r>
-      <w:proofErr w:type="spellEnd"/>
-      <w:r>
-        <w:t xml:space="preserve"> </w:t>
-      </w:r>
-      <w:proofErr w:type="spellStart"/>
-      <w:r>
-        <w:t>at</w:t>
-      </w:r>
-      <w:proofErr w:type="spellEnd"/>
-      <w:r>
-        <w:t xml:space="preserve">, semper </w:t>
-      </w:r>
-      <w:proofErr w:type="spellStart"/>
-      <w:r>
-        <w:t>egestas</w:t>
-      </w:r>
-      <w:proofErr w:type="spellEnd"/>
-      <w:r>
-        <w:t xml:space="preserve"> </w:t>
-      </w:r>
-      <w:proofErr w:type="spellStart"/>
-      <w:r>
-        <w:t>felis</w:t>
-      </w:r>
-      <w:proofErr w:type="spellEnd"/>
-      <w:r>
-        <w:t xml:space="preserve">. </w:t>
-      </w:r>
-      <w:proofErr w:type="spellStart"/>
-      <w:r>
-        <w:t>Integer</w:t>
-      </w:r>
-      <w:proofErr w:type="spellEnd"/>
-      <w:r>
-        <w:t xml:space="preserve"> nec </w:t>
-      </w:r>
-      <w:proofErr w:type="spellStart"/>
-      <w:r>
-        <w:t>velit</w:t>
-      </w:r>
-      <w:proofErr w:type="spellEnd"/>
-      <w:r>
-        <w:t xml:space="preserve"> libero. Nunc </w:t>
-      </w:r>
-      <w:proofErr w:type="spellStart"/>
-      <w:r>
-        <w:t>tempor</w:t>
-      </w:r>
-      <w:proofErr w:type="spellEnd"/>
-      <w:r>
-        <w:t xml:space="preserve"> </w:t>
-      </w:r>
-      <w:proofErr w:type="spellStart"/>
-      <w:r>
-        <w:t>efficitur</w:t>
-      </w:r>
-      <w:proofErr w:type="spellEnd"/>
-      <w:r>
-        <w:t xml:space="preserve"> magna, in </w:t>
-      </w:r>
-      <w:proofErr w:type="spellStart"/>
-      <w:r>
-        <w:t>porttitor</w:t>
-      </w:r>
-      <w:proofErr w:type="spellEnd"/>
-      <w:r>
-        <w:t xml:space="preserve"> </w:t>
-      </w:r>
-      <w:proofErr w:type="spellStart"/>
-      <w:r>
-        <w:t>eros</w:t>
-      </w:r>
-      <w:proofErr w:type="spellEnd"/>
-      <w:r>
-        <w:t xml:space="preserve"> </w:t>
-      </w:r>
-      <w:proofErr w:type="spellStart"/>
-      <w:r>
-        <w:t>condimentum</w:t>
-      </w:r>
-      <w:proofErr w:type="spellEnd"/>
-      <w:r>
-        <w:t xml:space="preserve"> in. </w:t>
-      </w:r>
-      <w:proofErr w:type="spellStart"/>
-      <w:r>
-        <w:t>Etiam</w:t>
-      </w:r>
-      <w:proofErr w:type="spellEnd"/>
-      <w:r>
-        <w:t xml:space="preserve"> </w:t>
-      </w:r>
-      <w:proofErr w:type="spellStart"/>
-      <w:r>
-        <w:t>elementum</w:t>
-      </w:r>
-      <w:proofErr w:type="spellEnd"/>
-      <w:r>
-        <w:t xml:space="preserve"> </w:t>
-      </w:r>
-      <w:proofErr w:type="spellStart"/>
-      <w:r>
-        <w:t>nibh</w:t>
-      </w:r>
-      <w:proofErr w:type="spellEnd"/>
-      <w:r>
-        <w:t xml:space="preserve"> </w:t>
-      </w:r>
-      <w:proofErr w:type="spellStart"/>
-      <w:r>
-        <w:t>ac</w:t>
-      </w:r>
-      <w:proofErr w:type="spellEnd"/>
-      <w:r>
-        <w:t xml:space="preserve"> </w:t>
-      </w:r>
-      <w:proofErr w:type="spellStart"/>
-      <w:r>
-        <w:t>risus</w:t>
-      </w:r>
-      <w:proofErr w:type="spellEnd"/>
-      <w:r>
-        <w:t xml:space="preserve"> </w:t>
-      </w:r>
-      <w:proofErr w:type="spellStart"/>
-      <w:r>
-        <w:t>auctor</w:t>
-      </w:r>
-      <w:proofErr w:type="spellEnd"/>
-      <w:r>
-        <w:t xml:space="preserve">, </w:t>
-      </w:r>
-      <w:proofErr w:type="spellStart"/>
-      <w:r>
-        <w:t>sed</w:t>
-      </w:r>
-      <w:proofErr w:type="spellEnd"/>
-      <w:r>
-        <w:t xml:space="preserve"> </w:t>
-      </w:r>
-      <w:proofErr w:type="spellStart"/>
-      <w:r>
-        <w:t>aliquam</w:t>
-      </w:r>
-      <w:proofErr w:type="spellEnd"/>
-      <w:r>
-        <w:t xml:space="preserve"> </w:t>
-      </w:r>
-      <w:proofErr w:type="spellStart"/>
-      <w:r>
-        <w:t>tortor</w:t>
-      </w:r>
-      <w:proofErr w:type="spellEnd"/>
-      <w:r>
-        <w:t xml:space="preserve"> </w:t>
-      </w:r>
-      <w:proofErr w:type="spellStart"/>
-      <w:r>
-        <w:t>malesuada</w:t>
-      </w:r>
-      <w:proofErr w:type="spellEnd"/>
-      <w:r>
-        <w:t xml:space="preserve">. </w:t>
-      </w:r>
-      <w:proofErr w:type="spellStart"/>
-      <w:r>
-        <w:t>Vestibulum</w:t>
-      </w:r>
-      <w:proofErr w:type="spellEnd"/>
-      <w:r>
-        <w:t xml:space="preserve"> </w:t>
-      </w:r>
-      <w:proofErr w:type="spellStart"/>
-      <w:r>
-        <w:t>sapien</w:t>
-      </w:r>
-      <w:proofErr w:type="spellEnd"/>
-      <w:r>
-        <w:t xml:space="preserve"> </w:t>
-      </w:r>
-      <w:proofErr w:type="spellStart"/>
-      <w:r>
-        <w:t>enim</w:t>
-      </w:r>
-      <w:proofErr w:type="spellEnd"/>
-      <w:r>
-        <w:t xml:space="preserve">, </w:t>
-      </w:r>
-      <w:proofErr w:type="spellStart"/>
-      <w:r>
-        <w:t>suscipit</w:t>
-      </w:r>
-      <w:proofErr w:type="spellEnd"/>
-      <w:r>
-        <w:t xml:space="preserve"> </w:t>
-      </w:r>
-      <w:proofErr w:type="spellStart"/>
-      <w:r>
-        <w:t>vel</w:t>
-      </w:r>
-      <w:proofErr w:type="spellEnd"/>
-      <w:r>
-        <w:t xml:space="preserve"> </w:t>
-      </w:r>
-      <w:proofErr w:type="spellStart"/>
-      <w:r>
-        <w:t>auctor</w:t>
-      </w:r>
-      <w:proofErr w:type="spellEnd"/>
-      <w:r>
-        <w:t xml:space="preserve"> </w:t>
-      </w:r>
-      <w:proofErr w:type="spellStart"/>
-      <w:r>
-        <w:t>sit</w:t>
-      </w:r>
-      <w:proofErr w:type="spellEnd"/>
-      <w:r>
-        <w:t xml:space="preserve"> </w:t>
-      </w:r>
-      <w:proofErr w:type="spellStart"/>
-      <w:r>
-        <w:t>amet</w:t>
-      </w:r>
-      <w:proofErr w:type="spellEnd"/>
-      <w:r>
-        <w:t xml:space="preserve">, </w:t>
-      </w:r>
-      <w:proofErr w:type="spellStart"/>
-      <w:r>
-        <w:t>vulputate</w:t>
-      </w:r>
-      <w:proofErr w:type="spellEnd"/>
-      <w:r>
-        <w:t xml:space="preserve"> eu </w:t>
-      </w:r>
-      <w:proofErr w:type="spellStart"/>
-      <w:r>
-        <w:t>neque</w:t>
-      </w:r>
-      <w:proofErr w:type="spellEnd"/>
-      <w:r>
-        <w:t xml:space="preserve">. Sed mi </w:t>
-      </w:r>
-      <w:proofErr w:type="spellStart"/>
-      <w:r>
-        <w:t>leo</w:t>
-      </w:r>
-      <w:proofErr w:type="spellEnd"/>
-      <w:r>
-        <w:t xml:space="preserve">, </w:t>
-      </w:r>
-      <w:proofErr w:type="spellStart"/>
-      <w:r>
-        <w:t>scelerisque</w:t>
-      </w:r>
-      <w:proofErr w:type="spellEnd"/>
-      <w:r>
-        <w:t xml:space="preserve"> ut </w:t>
-      </w:r>
-      <w:proofErr w:type="spellStart"/>
-      <w:r>
-        <w:t>egestas</w:t>
-      </w:r>
-      <w:proofErr w:type="spellEnd"/>
-      <w:r>
-        <w:t xml:space="preserve"> </w:t>
-      </w:r>
-      <w:proofErr w:type="spellStart"/>
-      <w:r>
-        <w:t>sit</w:t>
-      </w:r>
-      <w:proofErr w:type="spellEnd"/>
-      <w:r>
-        <w:t xml:space="preserve"> </w:t>
-      </w:r>
-      <w:proofErr w:type="spellStart"/>
-      <w:r>
-        <w:t>amet</w:t>
-      </w:r>
-      <w:proofErr w:type="spellEnd"/>
-      <w:r>
-        <w:t xml:space="preserve">, mollis eu </w:t>
-      </w:r>
-      <w:proofErr w:type="spellStart"/>
-      <w:r>
-        <w:t>augue</w:t>
-      </w:r>
-      <w:proofErr w:type="spellEnd"/>
-      <w:r>
-        <w:t xml:space="preserve">. </w:t>
-      </w:r>
-      <w:proofErr w:type="spellStart"/>
-      <w:r>
-        <w:t>Donec</w:t>
-      </w:r>
-      <w:proofErr w:type="spellEnd"/>
-      <w:r>
-        <w:t xml:space="preserve"> </w:t>
-      </w:r>
-      <w:proofErr w:type="spellStart"/>
-      <w:r>
-        <w:t>quis</w:t>
-      </w:r>
-      <w:proofErr w:type="spellEnd"/>
-      <w:r>
-        <w:t xml:space="preserve"> ex </w:t>
-      </w:r>
-      <w:proofErr w:type="spellStart"/>
-      <w:r>
-        <w:t>sed</w:t>
-      </w:r>
-      <w:proofErr w:type="spellEnd"/>
-      <w:r>
-        <w:t xml:space="preserve"> </w:t>
-      </w:r>
-      <w:proofErr w:type="spellStart"/>
-      <w:r>
-        <w:t>elit</w:t>
-      </w:r>
-      <w:proofErr w:type="spellEnd"/>
-      <w:r>
-        <w:t xml:space="preserve"> tristique </w:t>
-      </w:r>
-      <w:proofErr w:type="spellStart"/>
-      <w:r>
-        <w:t>euismod</w:t>
-      </w:r>
-      <w:proofErr w:type="spellEnd"/>
-      <w:r>
-        <w:t xml:space="preserve"> id </w:t>
-      </w:r>
-      <w:proofErr w:type="spellStart"/>
-      <w:r>
-        <w:t>dignissim</w:t>
-      </w:r>
-      <w:proofErr w:type="spellEnd"/>
-      <w:r>
-        <w:t xml:space="preserve"> </w:t>
-      </w:r>
-      <w:proofErr w:type="spellStart"/>
-      <w:r>
-        <w:t>mauris</w:t>
-      </w:r>
-      <w:proofErr w:type="spellEnd"/>
-      <w:r>
-        <w:t xml:space="preserve">. </w:t>
-      </w:r>
-      <w:proofErr w:type="spellStart"/>
-      <w:r>
-        <w:t>Vivamus</w:t>
-      </w:r>
-      <w:proofErr w:type="spellEnd"/>
-      <w:r>
-        <w:t xml:space="preserve"> </w:t>
-      </w:r>
-      <w:proofErr w:type="spellStart"/>
-      <w:r>
-        <w:t>vel</w:t>
-      </w:r>
-      <w:proofErr w:type="spellEnd"/>
-      <w:r>
-        <w:t xml:space="preserve"> </w:t>
-      </w:r>
-      <w:proofErr w:type="spellStart"/>
-      <w:r>
-        <w:t>scelerisque</w:t>
-      </w:r>
-      <w:proofErr w:type="spellEnd"/>
-      <w:r>
-        <w:t xml:space="preserve"> </w:t>
-      </w:r>
-      <w:proofErr w:type="spellStart"/>
-      <w:r>
-        <w:t>lorem</w:t>
-      </w:r>
-      <w:proofErr w:type="spellEnd"/>
-      <w:r>
-        <w:t>.</w:t>
+        <w:t>in lacus lacinia convallis. Proin ut tempus tellus. Morbi sed ligula ut mi facilisis egestas eu ut nulla. Ut interdum condimentum malesuada. Morbi dolor justo, gravida id semper ac, ornare in dui. Aliquam dolor lorem, hendrerit in neque at, semper egestas felis. Integer nec velit libero. Nunc tempor efficitur magna, in porttitor eros condimentum in. Etiam elementum nibh ac risus auctor, sed aliquam tortor malesuada. Vestibulum sapien enim, suscipit vel auctor sit amet, vulputate eu neque. Sed mi leo, scelerisque ut egestas sit amet, mollis eu augue. Donec quis ex sed elit tristique euismod id dignissim mauris. Vivamus vel scelerisque lorem.</w:t>
       </w:r>
     </w:p>
     <w:p/>
@@ -1639,466 +111,16 @@
       <w:pPr>
         <w:pStyle w:val="MonTitre"/>
       </w:pPr>
-      <w:proofErr w:type="spellStart"/>
       <w:r>
-        <w:t>Lorem</w:t>
-      </w:r>
-      <w:proofErr w:type="spellEnd"/>
-      <w:r>
-        <w:t xml:space="preserve"> </w:t>
-      </w:r>
-      <w:proofErr w:type="spellStart"/>
-      <w:r>
-        <w:t>Ipsum</w:t>
-      </w:r>
-      <w:proofErr w:type="spellEnd"/>
-      <w:r>
-        <w:t xml:space="preserve"> (bis)</w:t>
+        <w:t>Lorem Ipsum (bis)</w:t>
       </w:r>
     </w:p>
     <w:p>
       <w:pPr>
         <w:pStyle w:val="MaCitation"/>
       </w:pPr>
-      <w:proofErr w:type="spellStart"/>
       <w:r>
-        <w:t>Nulla</w:t>
-      </w:r>
-      <w:proofErr w:type="spellEnd"/>
-      <w:r>
-        <w:t xml:space="preserve"> </w:t>
-      </w:r>
-      <w:proofErr w:type="spellStart"/>
-      <w:r>
-        <w:t>eget</w:t>
-      </w:r>
-      <w:proofErr w:type="spellEnd"/>
-      <w:r>
-        <w:t xml:space="preserve"> ex a </w:t>
-      </w:r>
-      <w:proofErr w:type="spellStart"/>
-      <w:r>
-        <w:t>purus</w:t>
-      </w:r>
-      <w:proofErr w:type="spellEnd"/>
-      <w:r>
-        <w:t xml:space="preserve"> </w:t>
-      </w:r>
-      <w:proofErr w:type="spellStart"/>
-      <w:r>
-        <w:t>euismod</w:t>
-      </w:r>
-      <w:proofErr w:type="spellEnd"/>
-      <w:r>
-        <w:t xml:space="preserve"> </w:t>
-      </w:r>
-      <w:proofErr w:type="spellStart"/>
-      <w:r>
-        <w:t>dignissim</w:t>
-      </w:r>
-      <w:proofErr w:type="spellEnd"/>
-      <w:r>
-        <w:t xml:space="preserve">. </w:t>
-      </w:r>
-      <w:proofErr w:type="spellStart"/>
-      <w:r>
-        <w:t>Lorem</w:t>
-      </w:r>
-      <w:proofErr w:type="spellEnd"/>
-      <w:r>
-        <w:t xml:space="preserve"> </w:t>
-      </w:r>
-      <w:proofErr w:type="spellStart"/>
-      <w:r>
-        <w:t>ipsum</w:t>
-      </w:r>
-      <w:proofErr w:type="spellEnd"/>
-      <w:r>
-        <w:t xml:space="preserve"> </w:t>
-      </w:r>
-      <w:proofErr w:type="spellStart"/>
-      <w:r>
-        <w:t>dolor</w:t>
-      </w:r>
-      <w:proofErr w:type="spellEnd"/>
-      <w:r>
-        <w:t xml:space="preserve"> </w:t>
-      </w:r>
-      <w:proofErr w:type="spellStart"/>
-      <w:r>
-        <w:t>sit</w:t>
-      </w:r>
-      <w:proofErr w:type="spellEnd"/>
-      <w:r>
-        <w:t xml:space="preserve"> </w:t>
-      </w:r>
-      <w:proofErr w:type="spellStart"/>
-      <w:r>
-        <w:t>amet</w:t>
-      </w:r>
-      <w:proofErr w:type="spellEnd"/>
-      <w:r>
-        <w:t xml:space="preserve">, </w:t>
-      </w:r>
-      <w:proofErr w:type="spellStart"/>
-      <w:r>
-        <w:t>consectetur</w:t>
-      </w:r>
-      <w:proofErr w:type="spellEnd"/>
-      <w:r>
-        <w:t xml:space="preserve"> </w:t>
-      </w:r>
-      <w:proofErr w:type="spellStart"/>
-      <w:r>
-        <w:t>adipiscing</w:t>
-      </w:r>
-      <w:proofErr w:type="spellEnd"/>
-      <w:r>
-        <w:t xml:space="preserve"> </w:t>
-      </w:r>
-      <w:proofErr w:type="spellStart"/>
-      <w:r>
-        <w:t>elit</w:t>
-      </w:r>
-      <w:proofErr w:type="spellEnd"/>
-      <w:r>
-        <w:t xml:space="preserve">. </w:t>
-      </w:r>
-      <w:proofErr w:type="spellStart"/>
-      <w:r>
-        <w:t>Phasellus</w:t>
-      </w:r>
-      <w:proofErr w:type="spellEnd"/>
-      <w:r>
-        <w:t xml:space="preserve"> </w:t>
-      </w:r>
-      <w:proofErr w:type="spellStart"/>
-      <w:r>
-        <w:t>finibus</w:t>
-      </w:r>
-      <w:proofErr w:type="spellEnd"/>
-      <w:r>
-        <w:t xml:space="preserve"> ut </w:t>
-      </w:r>
-      <w:proofErr w:type="spellStart"/>
-      <w:r>
-        <w:t>ligula</w:t>
-      </w:r>
-      <w:proofErr w:type="spellEnd"/>
-      <w:r>
-        <w:t xml:space="preserve"> nec </w:t>
-      </w:r>
-      <w:proofErr w:type="spellStart"/>
-      <w:r>
-        <w:t>maximus</w:t>
-      </w:r>
-      <w:proofErr w:type="spellEnd"/>
-      <w:r>
-        <w:t xml:space="preserve">. </w:t>
-      </w:r>
-      <w:proofErr w:type="spellStart"/>
-      <w:r>
-        <w:t>Mauris</w:t>
-      </w:r>
-      <w:proofErr w:type="spellEnd"/>
-      <w:r>
-        <w:t xml:space="preserve"> </w:t>
-      </w:r>
-      <w:proofErr w:type="spellStart"/>
-      <w:r>
-        <w:t>vulputate</w:t>
-      </w:r>
-      <w:proofErr w:type="spellEnd"/>
-      <w:r>
-        <w:t xml:space="preserve"> </w:t>
-      </w:r>
-      <w:proofErr w:type="spellStart"/>
-      <w:r>
-        <w:t>ultrices</w:t>
-      </w:r>
-      <w:proofErr w:type="spellEnd"/>
-      <w:r>
-        <w:t xml:space="preserve"> </w:t>
-      </w:r>
-      <w:proofErr w:type="spellStart"/>
-      <w:r>
-        <w:t>neque</w:t>
-      </w:r>
-      <w:proofErr w:type="spellEnd"/>
-      <w:r>
-        <w:t xml:space="preserve">, </w:t>
-      </w:r>
-      <w:proofErr w:type="spellStart"/>
-      <w:r>
-        <w:t>ac</w:t>
-      </w:r>
-      <w:proofErr w:type="spellEnd"/>
-      <w:r>
-        <w:t xml:space="preserve"> </w:t>
-      </w:r>
-      <w:proofErr w:type="spellStart"/>
-      <w:r>
-        <w:t>aliquet</w:t>
-      </w:r>
-      <w:proofErr w:type="spellEnd"/>
-      <w:r>
-        <w:t xml:space="preserve"> </w:t>
-      </w:r>
-      <w:proofErr w:type="spellStart"/>
-      <w:r>
-        <w:t>metus</w:t>
-      </w:r>
-      <w:proofErr w:type="spellEnd"/>
-      <w:r>
-        <w:t xml:space="preserve">. In </w:t>
-      </w:r>
-      <w:proofErr w:type="spellStart"/>
-      <w:r>
-        <w:t>vel</w:t>
-      </w:r>
-      <w:proofErr w:type="spellEnd"/>
-      <w:r>
-        <w:t xml:space="preserve"> </w:t>
-      </w:r>
-      <w:proofErr w:type="spellStart"/>
-      <w:r>
-        <w:t>risus</w:t>
-      </w:r>
-      <w:proofErr w:type="spellEnd"/>
-      <w:r>
-        <w:t xml:space="preserve"> </w:t>
-      </w:r>
-      <w:proofErr w:type="spellStart"/>
-      <w:r>
-        <w:t>ac</w:t>
-      </w:r>
-      <w:proofErr w:type="spellEnd"/>
-      <w:r>
-        <w:t xml:space="preserve"> </w:t>
-      </w:r>
-      <w:proofErr w:type="spellStart"/>
-      <w:r>
-        <w:t>leo</w:t>
-      </w:r>
-      <w:proofErr w:type="spellEnd"/>
-      <w:r>
-        <w:t xml:space="preserve"> mollis </w:t>
-      </w:r>
-      <w:proofErr w:type="spellStart"/>
-      <w:r>
-        <w:t>faucibus</w:t>
-      </w:r>
-      <w:proofErr w:type="spellEnd"/>
-      <w:r>
-        <w:t xml:space="preserve"> eu </w:t>
-      </w:r>
-      <w:proofErr w:type="spellStart"/>
-      <w:r>
-        <w:t>at</w:t>
-      </w:r>
-      <w:proofErr w:type="spellEnd"/>
-      <w:r>
-        <w:t xml:space="preserve"> </w:t>
-      </w:r>
-      <w:proofErr w:type="spellStart"/>
-      <w:r>
-        <w:t>dolor</w:t>
-      </w:r>
-      <w:proofErr w:type="spellEnd"/>
-      <w:r>
-        <w:t xml:space="preserve">. </w:t>
-      </w:r>
-      <w:proofErr w:type="spellStart"/>
-      <w:r>
-        <w:t>Maecenas</w:t>
-      </w:r>
-      <w:proofErr w:type="spellEnd"/>
-      <w:r>
-        <w:t xml:space="preserve"> vitae ex nunc. </w:t>
-      </w:r>
-      <w:proofErr w:type="spellStart"/>
-      <w:r>
-        <w:t>Morbi</w:t>
-      </w:r>
-      <w:proofErr w:type="spellEnd"/>
-      <w:r>
-        <w:t xml:space="preserve"> id </w:t>
-      </w:r>
-      <w:proofErr w:type="spellStart"/>
-      <w:r>
-        <w:t>dignissim</w:t>
-      </w:r>
-      <w:proofErr w:type="spellEnd"/>
-      <w:r>
-        <w:t xml:space="preserve"> </w:t>
-      </w:r>
-      <w:proofErr w:type="spellStart"/>
-      <w:r>
-        <w:t>urna</w:t>
-      </w:r>
-      <w:proofErr w:type="spellEnd"/>
-      <w:r>
-        <w:t xml:space="preserve">. Nam </w:t>
-      </w:r>
-      <w:proofErr w:type="spellStart"/>
-      <w:r>
-        <w:t>dictum</w:t>
-      </w:r>
-      <w:proofErr w:type="spellEnd"/>
-      <w:r>
-        <w:t xml:space="preserve"> </w:t>
-      </w:r>
-      <w:proofErr w:type="spellStart"/>
-      <w:r>
-        <w:t>congue</w:t>
-      </w:r>
-      <w:proofErr w:type="spellEnd"/>
-      <w:r>
-        <w:t xml:space="preserve"> </w:t>
-      </w:r>
-      <w:proofErr w:type="spellStart"/>
-      <w:r>
-        <w:t>odio</w:t>
-      </w:r>
-      <w:proofErr w:type="spellEnd"/>
-      <w:r>
-        <w:t xml:space="preserve"> </w:t>
-      </w:r>
-      <w:proofErr w:type="spellStart"/>
-      <w:r>
-        <w:t>ac</w:t>
-      </w:r>
-      <w:proofErr w:type="spellEnd"/>
-      <w:r>
-        <w:t xml:space="preserve"> </w:t>
-      </w:r>
-      <w:proofErr w:type="spellStart"/>
-      <w:r>
-        <w:t>efficitur</w:t>
-      </w:r>
-      <w:proofErr w:type="spellEnd"/>
-      <w:r>
-        <w:t xml:space="preserve">. </w:t>
-      </w:r>
-      <w:proofErr w:type="spellStart"/>
-      <w:r>
-        <w:t>Vivamus</w:t>
-      </w:r>
-      <w:proofErr w:type="spellEnd"/>
-      <w:r>
-        <w:t xml:space="preserve"> </w:t>
-      </w:r>
-      <w:proofErr w:type="spellStart"/>
-      <w:r>
-        <w:t>lacinia</w:t>
-      </w:r>
-      <w:proofErr w:type="spellEnd"/>
-      <w:r>
-        <w:t xml:space="preserve"> </w:t>
-      </w:r>
-      <w:proofErr w:type="spellStart"/>
-      <w:r>
-        <w:t>vestibulum</w:t>
-      </w:r>
-      <w:proofErr w:type="spellEnd"/>
-      <w:r>
-        <w:t xml:space="preserve"> </w:t>
-      </w:r>
-      <w:proofErr w:type="spellStart"/>
-      <w:r>
-        <w:t>felis</w:t>
-      </w:r>
-      <w:proofErr w:type="spellEnd"/>
-      <w:r>
-        <w:t xml:space="preserve">, et </w:t>
-      </w:r>
-      <w:proofErr w:type="spellStart"/>
-      <w:r>
-        <w:t>aliquam</w:t>
-      </w:r>
-      <w:proofErr w:type="spellEnd"/>
-      <w:r>
-        <w:t xml:space="preserve"> </w:t>
-      </w:r>
-      <w:proofErr w:type="spellStart"/>
-      <w:r>
-        <w:t>urna</w:t>
-      </w:r>
-      <w:proofErr w:type="spellEnd"/>
-      <w:r>
-        <w:t xml:space="preserve"> </w:t>
-      </w:r>
-      <w:proofErr w:type="spellStart"/>
-      <w:r>
-        <w:t>vestibulum</w:t>
-      </w:r>
-      <w:proofErr w:type="spellEnd"/>
-      <w:r>
-        <w:t xml:space="preserve"> </w:t>
-      </w:r>
-      <w:proofErr w:type="spellStart"/>
-      <w:r>
-        <w:t>laoreet</w:t>
-      </w:r>
-      <w:proofErr w:type="spellEnd"/>
-      <w:r>
-        <w:t xml:space="preserve">. </w:t>
-      </w:r>
-      <w:proofErr w:type="spellStart"/>
-      <w:r>
-        <w:t>Quisque</w:t>
-      </w:r>
-      <w:proofErr w:type="spellEnd"/>
-      <w:r>
-        <w:t xml:space="preserve"> eu </w:t>
-      </w:r>
-      <w:proofErr w:type="spellStart"/>
-      <w:r>
-        <w:t>dui</w:t>
-      </w:r>
-      <w:proofErr w:type="spellEnd"/>
-      <w:r>
-        <w:t xml:space="preserve"> </w:t>
-      </w:r>
-      <w:proofErr w:type="spellStart"/>
-      <w:r>
-        <w:t>porttitor</w:t>
-      </w:r>
-      <w:proofErr w:type="spellEnd"/>
-      <w:r>
-        <w:t xml:space="preserve">, </w:t>
-      </w:r>
-      <w:proofErr w:type="spellStart"/>
-      <w:r>
-        <w:t>finibus</w:t>
-      </w:r>
-      <w:proofErr w:type="spellEnd"/>
-      <w:r>
-        <w:t xml:space="preserve"> </w:t>
-      </w:r>
-      <w:proofErr w:type="spellStart"/>
-      <w:r>
-        <w:t>nulla</w:t>
-      </w:r>
-      <w:proofErr w:type="spellEnd"/>
-      <w:r>
-        <w:t xml:space="preserve"> </w:t>
-      </w:r>
-      <w:proofErr w:type="spellStart"/>
-      <w:r>
-        <w:t>eget</w:t>
-      </w:r>
-      <w:proofErr w:type="spellEnd"/>
-      <w:r>
-        <w:t xml:space="preserve">, semper </w:t>
-      </w:r>
-      <w:proofErr w:type="spellStart"/>
-      <w:r>
-        <w:t>lectus</w:t>
-      </w:r>
-      <w:proofErr w:type="spellEnd"/>
-      <w:r>
-        <w:t>.</w:t>
+        <w:t>Nulla eget ex a purus euismod dignissim. Lorem ipsum dolor sit amet, consectetur adipiscing elit. Phasellus finibus ut ligula nec maximus. Mauris vulputate ultrices neque, ac aliquet metus. In vel risus ac leo mollis faucibus eu at dolor. Maecenas vitae ex nunc. Morbi id dignissim urna. Nam dictum congue odio ac efficitur. Vivamus lacinia vestibulum felis, et aliquam urna vestibulum laoreet. Quisque eu dui porttitor, finibus nulla eget, semper lectus.</w:t>
       </w:r>
     </w:p>
     <w:p/>
@@ -2115,518 +137,12 @@
       <w:pPr>
         <w:pStyle w:val="MonParagraphe"/>
       </w:pPr>
-      <w:proofErr w:type="spellStart"/>
       <w:r>
-        <w:t>Maecenas</w:t>
+        <w:t xml:space="preserve">Maecenas non velit vel sem finibus venenatis. Orci varius natoque penatibus et magnis dis parturient montes, nascetur ridiculus mus. Integer sed convallis lectus, nec fermentum libero. Nunc dignissim ex dolor, ac lobortis elit tincidunt quis. Ut quis lectus vitae magna tristique congue eu id ligula. Quisque cursus finibus nunc in mollis. Nulla nunc diam, hendrerit id velit vel, euismod porta nunc. Maecenas viverra lacinia dui gravida aliquet. Interdum et malesuada fames ac ante ipsum primis in faucibus. Maecenas </w:t>
       </w:r>
-      <w:proofErr w:type="spellEnd"/>
-      <w:r>
-        <w:t xml:space="preserve"> non </w:t>
-      </w:r>
-      <w:proofErr w:type="spellStart"/>
-      <w:r>
-        <w:t>velit</w:t>
-      </w:r>
-      <w:proofErr w:type="spellEnd"/>
-      <w:r>
-        <w:t xml:space="preserve"> </w:t>
-      </w:r>
-      <w:proofErr w:type="spellStart"/>
-      <w:r>
-        <w:t>vel</w:t>
-      </w:r>
-      <w:proofErr w:type="spellEnd"/>
-      <w:r>
-        <w:t xml:space="preserve"> </w:t>
-      </w:r>
-      <w:proofErr w:type="spellStart"/>
-      <w:r>
-        <w:t>sem</w:t>
-      </w:r>
-      <w:proofErr w:type="spellEnd"/>
-      <w:r>
-        <w:t xml:space="preserve"> </w:t>
-      </w:r>
-      <w:proofErr w:type="spellStart"/>
-      <w:r>
-        <w:t>finibus</w:t>
-      </w:r>
-      <w:proofErr w:type="spellEnd"/>
-      <w:r>
-        <w:t xml:space="preserve"> </w:t>
-      </w:r>
-      <w:proofErr w:type="spellStart"/>
-      <w:r>
-        <w:t>venenatis</w:t>
-      </w:r>
-      <w:proofErr w:type="spellEnd"/>
-      <w:r>
-        <w:t xml:space="preserve">. </w:t>
-      </w:r>
-      <w:proofErr w:type="spellStart"/>
-      <w:r>
-        <w:t>Orci</w:t>
-      </w:r>
-      <w:proofErr w:type="spellEnd"/>
-      <w:r>
-        <w:t xml:space="preserve"> </w:t>
-      </w:r>
-      <w:proofErr w:type="spellStart"/>
-      <w:r>
-        <w:t>varius</w:t>
-      </w:r>
-      <w:proofErr w:type="spellEnd"/>
-      <w:r>
-        <w:t xml:space="preserve"> </w:t>
-      </w:r>
-      <w:proofErr w:type="spellStart"/>
-      <w:r>
-        <w:t>natoque</w:t>
-      </w:r>
-      <w:proofErr w:type="spellEnd"/>
-      <w:r>
-        <w:t xml:space="preserve"> </w:t>
-      </w:r>
-      <w:proofErr w:type="spellStart"/>
-      <w:r>
-        <w:t>penatibus</w:t>
-      </w:r>
-      <w:proofErr w:type="spellEnd"/>
-      <w:r>
-        <w:t xml:space="preserve"> et </w:t>
-      </w:r>
-      <w:proofErr w:type="spellStart"/>
-      <w:r>
-        <w:t>magnis</w:t>
-      </w:r>
-      <w:proofErr w:type="spellEnd"/>
-      <w:r>
-        <w:t xml:space="preserve"> dis </w:t>
-      </w:r>
-      <w:proofErr w:type="spellStart"/>
-      <w:r>
-        <w:t>parturient</w:t>
-      </w:r>
-      <w:proofErr w:type="spellEnd"/>
-      <w:r>
-        <w:t xml:space="preserve"> montes, </w:t>
-      </w:r>
-      <w:proofErr w:type="spellStart"/>
-      <w:r>
-        <w:t>nascetur</w:t>
-      </w:r>
-      <w:proofErr w:type="spellEnd"/>
-      <w:r>
-        <w:t xml:space="preserve"> </w:t>
-      </w:r>
-      <w:proofErr w:type="spellStart"/>
-      <w:r>
-        <w:t>ridiculus</w:t>
-      </w:r>
-      <w:proofErr w:type="spellEnd"/>
-      <w:r>
-        <w:t xml:space="preserve"> mus. </w:t>
-      </w:r>
-      <w:proofErr w:type="spellStart"/>
-      <w:r>
-        <w:t>Integer</w:t>
-      </w:r>
-      <w:proofErr w:type="spellEnd"/>
-      <w:r>
-        <w:t xml:space="preserve"> </w:t>
-      </w:r>
-      <w:proofErr w:type="spellStart"/>
-      <w:r>
-        <w:t>sed</w:t>
-      </w:r>
-      <w:proofErr w:type="spellEnd"/>
-      <w:r>
-        <w:t xml:space="preserve"> </w:t>
-      </w:r>
-      <w:proofErr w:type="spellStart"/>
-      <w:r>
-        <w:t>convallis</w:t>
-      </w:r>
-      <w:proofErr w:type="spellEnd"/>
-      <w:r>
-        <w:t xml:space="preserve"> </w:t>
-      </w:r>
-      <w:proofErr w:type="spellStart"/>
-      <w:r>
-        <w:t>lectus</w:t>
-      </w:r>
-      <w:proofErr w:type="spellEnd"/>
-      <w:r>
-        <w:t xml:space="preserve">, nec </w:t>
-      </w:r>
-      <w:proofErr w:type="spellStart"/>
-      <w:r>
-        <w:t>fermentum</w:t>
-      </w:r>
-      <w:proofErr w:type="spellEnd"/>
-      <w:r>
-        <w:t xml:space="preserve"> libero. Nunc </w:t>
-      </w:r>
-      <w:proofErr w:type="spellStart"/>
-      <w:r>
-        <w:t>dignissim</w:t>
-      </w:r>
-      <w:proofErr w:type="spellEnd"/>
-      <w:r>
-        <w:t xml:space="preserve"> ex </w:t>
-      </w:r>
-      <w:proofErr w:type="spellStart"/>
-      <w:r>
-        <w:t>dolor</w:t>
-      </w:r>
-      <w:proofErr w:type="spellEnd"/>
-      <w:r>
-        <w:t xml:space="preserve">, </w:t>
-      </w:r>
-      <w:proofErr w:type="spellStart"/>
-      <w:r>
-        <w:t>ac</w:t>
-      </w:r>
-      <w:proofErr w:type="spellEnd"/>
-      <w:r>
-        <w:t xml:space="preserve"> </w:t>
-      </w:r>
-      <w:proofErr w:type="spellStart"/>
-      <w:r>
-        <w:t>lobortis</w:t>
-      </w:r>
-      <w:proofErr w:type="spellEnd"/>
-      <w:r>
-        <w:t xml:space="preserve"> </w:t>
-      </w:r>
-      <w:proofErr w:type="spellStart"/>
-      <w:r>
-        <w:t>elit</w:t>
-      </w:r>
-      <w:proofErr w:type="spellEnd"/>
-      <w:r>
-        <w:t xml:space="preserve"> </w:t>
-      </w:r>
-      <w:proofErr w:type="spellStart"/>
-      <w:r>
-        <w:t>tincidunt</w:t>
-      </w:r>
-      <w:proofErr w:type="spellEnd"/>
-      <w:r>
-        <w:t xml:space="preserve"> </w:t>
-      </w:r>
-      <w:proofErr w:type="spellStart"/>
-      <w:r>
-        <w:t>quis</w:t>
-      </w:r>
-      <w:proofErr w:type="spellEnd"/>
-      <w:r>
-        <w:t xml:space="preserve">. Ut </w:t>
-      </w:r>
-      <w:proofErr w:type="spellStart"/>
-      <w:r>
-        <w:t>quis</w:t>
-      </w:r>
-      <w:proofErr w:type="spellEnd"/>
-      <w:r>
-        <w:t xml:space="preserve"> </w:t>
-      </w:r>
-      <w:proofErr w:type="spellStart"/>
-      <w:r>
-        <w:t>lectus</w:t>
-      </w:r>
-      <w:proofErr w:type="spellEnd"/>
-      <w:r>
-        <w:t xml:space="preserve"> vitae magna tristique </w:t>
-      </w:r>
-      <w:proofErr w:type="spellStart"/>
-      <w:r>
-        <w:t>congue</w:t>
-      </w:r>
-      <w:proofErr w:type="spellEnd"/>
-      <w:r>
-        <w:t xml:space="preserve"> eu id </w:t>
-      </w:r>
-      <w:proofErr w:type="spellStart"/>
-      <w:r>
-        <w:t>ligula</w:t>
-      </w:r>
-      <w:proofErr w:type="spellEnd"/>
-      <w:r>
-        <w:t xml:space="preserve">. </w:t>
-      </w:r>
-      <w:proofErr w:type="spellStart"/>
-      <w:r>
-        <w:t>Quisque</w:t>
-      </w:r>
-      <w:proofErr w:type="spellEnd"/>
-      <w:r>
-        <w:t xml:space="preserve"> cursus </w:t>
-      </w:r>
-      <w:proofErr w:type="spellStart"/>
-      <w:r>
-        <w:t>finibus</w:t>
-      </w:r>
-      <w:proofErr w:type="spellEnd"/>
-      <w:r>
-        <w:t xml:space="preserve"> nunc in mollis. </w:t>
-      </w:r>
-      <w:proofErr w:type="spellStart"/>
-      <w:r>
-        <w:t>Nulla</w:t>
-      </w:r>
-      <w:proofErr w:type="spellEnd"/>
-      <w:r>
-        <w:t xml:space="preserve"> nunc diam, </w:t>
-      </w:r>
-      <w:proofErr w:type="spellStart"/>
-      <w:r>
-        <w:t>hendrerit</w:t>
-      </w:r>
-      <w:proofErr w:type="spellEnd"/>
-      <w:r>
-        <w:t xml:space="preserve"> id </w:t>
-      </w:r>
-      <w:proofErr w:type="spellStart"/>
-      <w:r>
-        <w:t>velit</w:t>
-      </w:r>
-      <w:proofErr w:type="spellEnd"/>
-      <w:r>
-        <w:t xml:space="preserve"> </w:t>
-      </w:r>
-      <w:proofErr w:type="spellStart"/>
-      <w:r>
-        <w:t>vel</w:t>
-      </w:r>
-      <w:proofErr w:type="spellEnd"/>
-      <w:r>
-        <w:t xml:space="preserve">, </w:t>
-      </w:r>
-      <w:proofErr w:type="spellStart"/>
-      <w:r>
-        <w:t>euismod</w:t>
-      </w:r>
-      <w:proofErr w:type="spellEnd"/>
-      <w:r>
-        <w:t xml:space="preserve"> porta nunc. </w:t>
-      </w:r>
-      <w:proofErr w:type="spellStart"/>
-      <w:r>
-        <w:t>Maecenas</w:t>
-      </w:r>
-      <w:proofErr w:type="spellEnd"/>
-      <w:r>
-        <w:t xml:space="preserve"> </w:t>
-      </w:r>
-      <w:proofErr w:type="spellStart"/>
-      <w:r>
-        <w:t>viverra</w:t>
-      </w:r>
-      <w:proofErr w:type="spellEnd"/>
-      <w:r>
-        <w:t xml:space="preserve"> </w:t>
-      </w:r>
-      <w:proofErr w:type="spellStart"/>
-      <w:r>
-        <w:t>lacinia</w:t>
-      </w:r>
-      <w:proofErr w:type="spellEnd"/>
-      <w:r>
-        <w:t xml:space="preserve"> </w:t>
-      </w:r>
-      <w:proofErr w:type="spellStart"/>
-      <w:r>
-        <w:t>dui</w:t>
-      </w:r>
-      <w:proofErr w:type="spellEnd"/>
-      <w:r>
-        <w:t xml:space="preserve"> </w:t>
-      </w:r>
-      <w:proofErr w:type="spellStart"/>
-      <w:r>
-        <w:t>gravida</w:t>
-      </w:r>
-      <w:proofErr w:type="spellEnd"/>
-      <w:r>
-        <w:t xml:space="preserve"> </w:t>
-      </w:r>
-      <w:proofErr w:type="spellStart"/>
-      <w:r>
-        <w:t>aliquet</w:t>
-      </w:r>
-      <w:proofErr w:type="spellEnd"/>
-      <w:r>
-        <w:t xml:space="preserve">. </w:t>
-      </w:r>
-      <w:proofErr w:type="spellStart"/>
-      <w:r>
-        <w:t>Interdum</w:t>
-      </w:r>
-      <w:proofErr w:type="spellEnd"/>
-      <w:r>
-        <w:t xml:space="preserve"> et </w:t>
-      </w:r>
-      <w:proofErr w:type="spellStart"/>
-      <w:r>
-        <w:t>malesuada</w:t>
-      </w:r>
-      <w:proofErr w:type="spellEnd"/>
-      <w:r>
-        <w:t xml:space="preserve"> </w:t>
-      </w:r>
-      <w:proofErr w:type="spellStart"/>
-      <w:r>
-        <w:t>fames</w:t>
-      </w:r>
-      <w:proofErr w:type="spellEnd"/>
-      <w:r>
-        <w:t xml:space="preserve"> </w:t>
-      </w:r>
-      <w:proofErr w:type="spellStart"/>
-      <w:r>
-        <w:t>ac</w:t>
-      </w:r>
-      <w:proofErr w:type="spellEnd"/>
-      <w:r>
-        <w:t xml:space="preserve"> ante </w:t>
-      </w:r>
-      <w:proofErr w:type="spellStart"/>
-      <w:r>
-        <w:t>ipsum</w:t>
-      </w:r>
-      <w:proofErr w:type="spellEnd"/>
-      <w:r>
-        <w:t xml:space="preserve"> </w:t>
-      </w:r>
-      <w:proofErr w:type="spellStart"/>
-      <w:r>
-        <w:t>primis</w:t>
-      </w:r>
-      <w:proofErr w:type="spellEnd"/>
-      <w:r>
-        <w:t xml:space="preserve"> in </w:t>
-      </w:r>
-      <w:proofErr w:type="spellStart"/>
-      <w:r>
-        <w:t>faucibus</w:t>
-      </w:r>
-      <w:proofErr w:type="spellEnd"/>
-      <w:r>
-        <w:t xml:space="preserve">. </w:t>
-      </w:r>
-      <w:proofErr w:type="spellStart"/>
-      <w:r>
-        <w:t>Maecenas</w:t>
-      </w:r>
-      <w:proofErr w:type="spellEnd"/>
-      <w:r>
-        <w:t xml:space="preserve"> </w:t>
-      </w:r>
-      <w:proofErr w:type="spellStart"/>
       <w:r>
         <w:lastRenderedPageBreak/>
-        <w:t>imperdiet</w:t>
-      </w:r>
-      <w:proofErr w:type="spellEnd"/>
-      <w:r>
-        <w:t xml:space="preserve"> magna </w:t>
-      </w:r>
-      <w:proofErr w:type="spellStart"/>
-      <w:r>
-        <w:t>mauris</w:t>
-      </w:r>
-      <w:proofErr w:type="spellEnd"/>
-      <w:r>
-        <w:t xml:space="preserve">, </w:t>
-      </w:r>
-      <w:proofErr w:type="spellStart"/>
-      <w:r>
-        <w:t>vel</w:t>
-      </w:r>
-      <w:proofErr w:type="spellEnd"/>
-      <w:r>
-        <w:t xml:space="preserve"> </w:t>
-      </w:r>
-      <w:proofErr w:type="spellStart"/>
-      <w:r>
-        <w:t>lacinia</w:t>
-      </w:r>
-      <w:proofErr w:type="spellEnd"/>
-      <w:r>
-        <w:t xml:space="preserve"> </w:t>
-      </w:r>
-      <w:proofErr w:type="spellStart"/>
-      <w:r>
-        <w:t>tortor</w:t>
-      </w:r>
-      <w:proofErr w:type="spellEnd"/>
-      <w:r>
-        <w:t xml:space="preserve"> </w:t>
-      </w:r>
-      <w:proofErr w:type="spellStart"/>
-      <w:r>
-        <w:t>ultricies</w:t>
-      </w:r>
-      <w:proofErr w:type="spellEnd"/>
-      <w:r>
-        <w:t xml:space="preserve"> in. </w:t>
-      </w:r>
-      <w:proofErr w:type="spellStart"/>
-      <w:r>
-        <w:t>Fusce</w:t>
-      </w:r>
-      <w:proofErr w:type="spellEnd"/>
-      <w:r>
-        <w:t xml:space="preserve"> </w:t>
-      </w:r>
-      <w:proofErr w:type="spellStart"/>
-      <w:r>
-        <w:t>rutrum</w:t>
-      </w:r>
-      <w:proofErr w:type="spellEnd"/>
-      <w:r>
-        <w:t xml:space="preserve"> </w:t>
-      </w:r>
-      <w:proofErr w:type="spellStart"/>
-      <w:r>
-        <w:t>mattis</w:t>
-      </w:r>
-      <w:proofErr w:type="spellEnd"/>
-      <w:r>
-        <w:t xml:space="preserve"> </w:t>
-      </w:r>
-      <w:proofErr w:type="spellStart"/>
-      <w:r>
-        <w:t>velit</w:t>
-      </w:r>
-      <w:proofErr w:type="spellEnd"/>
-      <w:r>
-        <w:t xml:space="preserve"> ut </w:t>
-      </w:r>
-      <w:proofErr w:type="spellStart"/>
-      <w:r>
-        <w:t>feugiat</w:t>
-      </w:r>
-      <w:proofErr w:type="spellEnd"/>
-      <w:r>
-        <w:t xml:space="preserve">. </w:t>
-      </w:r>
-      <w:proofErr w:type="spellStart"/>
-      <w:r>
-        <w:t>Morbi</w:t>
-      </w:r>
-      <w:proofErr w:type="spellEnd"/>
-      <w:r>
-        <w:t xml:space="preserve"> a nunc </w:t>
-      </w:r>
-      <w:proofErr w:type="spellStart"/>
-      <w:r>
-        <w:t>odio</w:t>
-      </w:r>
-      <w:proofErr w:type="spellEnd"/>
-      <w:r>
-        <w:t>.</w:t>
+        <w:t>imperdiet magna mauris, vel lacinia tortor ultricies in. Fusce rutrum mattis velit ut feugiat. Morbi a nunc odio.</w:t>
       </w:r>
     </w:p>
     <w:p>
@@ -2634,996 +150,15 @@
         <w:pStyle w:val="MonParagraphe"/>
       </w:pPr>
       <w:r>
-        <w:t xml:space="preserve">Sed vitae </w:t>
-      </w:r>
-      <w:proofErr w:type="spellStart"/>
-      <w:r>
-        <w:t>urna</w:t>
-      </w:r>
-      <w:proofErr w:type="spellEnd"/>
-      <w:r>
-        <w:t xml:space="preserve"> </w:t>
-      </w:r>
-      <w:proofErr w:type="spellStart"/>
-      <w:r>
-        <w:t>eget</w:t>
-      </w:r>
-      <w:proofErr w:type="spellEnd"/>
-      <w:r>
-        <w:t xml:space="preserve"> </w:t>
-      </w:r>
-      <w:proofErr w:type="spellStart"/>
-      <w:r>
-        <w:t>nulla</w:t>
-      </w:r>
-      <w:proofErr w:type="spellEnd"/>
-      <w:r>
-        <w:t xml:space="preserve"> </w:t>
-      </w:r>
-      <w:proofErr w:type="spellStart"/>
-      <w:r>
-        <w:t>lacinia</w:t>
-      </w:r>
-      <w:proofErr w:type="spellEnd"/>
-      <w:r>
-        <w:t xml:space="preserve"> </w:t>
-      </w:r>
-      <w:proofErr w:type="spellStart"/>
-      <w:r>
-        <w:t>consequat</w:t>
-      </w:r>
-      <w:proofErr w:type="spellEnd"/>
-      <w:r>
-        <w:t xml:space="preserve"> ut </w:t>
-      </w:r>
-      <w:proofErr w:type="spellStart"/>
-      <w:r>
-        <w:t>eget</w:t>
-      </w:r>
-      <w:proofErr w:type="spellEnd"/>
-      <w:r>
-        <w:t xml:space="preserve"> ex. Nam </w:t>
-      </w:r>
-      <w:proofErr w:type="spellStart"/>
-      <w:r>
-        <w:t>ac</w:t>
-      </w:r>
-      <w:proofErr w:type="spellEnd"/>
-      <w:r>
-        <w:t xml:space="preserve"> </w:t>
-      </w:r>
-      <w:proofErr w:type="spellStart"/>
-      <w:r>
-        <w:t>nisi</w:t>
-      </w:r>
-      <w:proofErr w:type="spellEnd"/>
-      <w:r>
-        <w:t xml:space="preserve"> non </w:t>
-      </w:r>
-      <w:proofErr w:type="spellStart"/>
-      <w:r>
-        <w:t>nulla</w:t>
-      </w:r>
-      <w:proofErr w:type="spellEnd"/>
-      <w:r>
-        <w:t xml:space="preserve"> </w:t>
-      </w:r>
-      <w:proofErr w:type="spellStart"/>
-      <w:r>
-        <w:t>condimentum</w:t>
-      </w:r>
-      <w:proofErr w:type="spellEnd"/>
-      <w:r>
-        <w:t xml:space="preserve"> </w:t>
-      </w:r>
-      <w:proofErr w:type="spellStart"/>
-      <w:r>
-        <w:t>commodo</w:t>
-      </w:r>
-      <w:proofErr w:type="spellEnd"/>
-      <w:r>
-        <w:t xml:space="preserve">. </w:t>
-      </w:r>
-      <w:proofErr w:type="spellStart"/>
-      <w:r>
-        <w:t>Etiam</w:t>
-      </w:r>
-      <w:proofErr w:type="spellEnd"/>
-      <w:r>
-        <w:t xml:space="preserve"> diam </w:t>
-      </w:r>
-      <w:proofErr w:type="spellStart"/>
-      <w:r>
-        <w:t>justo</w:t>
-      </w:r>
-      <w:proofErr w:type="spellEnd"/>
-      <w:r>
-        <w:t xml:space="preserve">, </w:t>
-      </w:r>
-      <w:proofErr w:type="spellStart"/>
-      <w:r>
-        <w:t>lacinia</w:t>
-      </w:r>
-      <w:proofErr w:type="spellEnd"/>
-      <w:r>
-        <w:t xml:space="preserve"> </w:t>
-      </w:r>
-      <w:proofErr w:type="spellStart"/>
-      <w:r>
-        <w:t>sodales</w:t>
-      </w:r>
-      <w:proofErr w:type="spellEnd"/>
-      <w:r>
-        <w:t xml:space="preserve"> </w:t>
-      </w:r>
-      <w:proofErr w:type="spellStart"/>
-      <w:r>
-        <w:t>quam</w:t>
-      </w:r>
-      <w:proofErr w:type="spellEnd"/>
-      <w:r>
-        <w:t xml:space="preserve"> nec, </w:t>
-      </w:r>
-      <w:proofErr w:type="spellStart"/>
-      <w:r>
-        <w:t>viverra</w:t>
-      </w:r>
-      <w:proofErr w:type="spellEnd"/>
-      <w:r>
-        <w:t xml:space="preserve"> </w:t>
-      </w:r>
-      <w:proofErr w:type="spellStart"/>
-      <w:r>
-        <w:t>gravida</w:t>
-      </w:r>
-      <w:proofErr w:type="spellEnd"/>
-      <w:r>
-        <w:t xml:space="preserve"> </w:t>
-      </w:r>
-      <w:proofErr w:type="spellStart"/>
-      <w:r>
-        <w:t>orci</w:t>
-      </w:r>
-      <w:proofErr w:type="spellEnd"/>
-      <w:r>
-        <w:t xml:space="preserve">. Ut </w:t>
-      </w:r>
-      <w:proofErr w:type="spellStart"/>
-      <w:r>
-        <w:t>varius</w:t>
-      </w:r>
-      <w:proofErr w:type="spellEnd"/>
-      <w:r>
-        <w:t xml:space="preserve"> </w:t>
-      </w:r>
-      <w:proofErr w:type="spellStart"/>
-      <w:r>
-        <w:t>feugiat</w:t>
-      </w:r>
-      <w:proofErr w:type="spellEnd"/>
-      <w:r>
-        <w:t xml:space="preserve"> </w:t>
-      </w:r>
-      <w:proofErr w:type="spellStart"/>
-      <w:r>
-        <w:t>lacus</w:t>
-      </w:r>
-      <w:proofErr w:type="spellEnd"/>
-      <w:r>
-        <w:t xml:space="preserve"> </w:t>
-      </w:r>
-      <w:proofErr w:type="spellStart"/>
-      <w:r>
-        <w:t>ac</w:t>
-      </w:r>
-      <w:proofErr w:type="spellEnd"/>
-      <w:r>
-        <w:t xml:space="preserve"> </w:t>
-      </w:r>
-      <w:proofErr w:type="spellStart"/>
-      <w:r>
-        <w:t>finibus</w:t>
-      </w:r>
-      <w:proofErr w:type="spellEnd"/>
-      <w:r>
-        <w:t xml:space="preserve">. Sed </w:t>
-      </w:r>
-      <w:proofErr w:type="spellStart"/>
-      <w:r>
-        <w:t>sit</w:t>
-      </w:r>
-      <w:proofErr w:type="spellEnd"/>
-      <w:r>
-        <w:t xml:space="preserve"> </w:t>
-      </w:r>
-      <w:proofErr w:type="spellStart"/>
-      <w:r>
-        <w:t>amet</w:t>
-      </w:r>
-      <w:proofErr w:type="spellEnd"/>
-      <w:r>
-        <w:t xml:space="preserve"> </w:t>
-      </w:r>
-      <w:proofErr w:type="spellStart"/>
-      <w:r>
-        <w:t>hendrerit</w:t>
-      </w:r>
-      <w:proofErr w:type="spellEnd"/>
-      <w:r>
-        <w:t xml:space="preserve"> magna. </w:t>
-      </w:r>
-      <w:proofErr w:type="spellStart"/>
-      <w:r>
-        <w:t>Aliquam</w:t>
-      </w:r>
-      <w:proofErr w:type="spellEnd"/>
-      <w:r>
-        <w:t xml:space="preserve"> ut </w:t>
-      </w:r>
-      <w:proofErr w:type="spellStart"/>
-      <w:r>
-        <w:t>ipsum</w:t>
-      </w:r>
-      <w:proofErr w:type="spellEnd"/>
-      <w:r>
-        <w:t xml:space="preserve"> non </w:t>
-      </w:r>
-      <w:proofErr w:type="spellStart"/>
-      <w:r>
-        <w:t>neque</w:t>
-      </w:r>
-      <w:proofErr w:type="spellEnd"/>
-      <w:r>
-        <w:t xml:space="preserve"> </w:t>
-      </w:r>
-      <w:proofErr w:type="spellStart"/>
-      <w:r>
-        <w:t>facilisis</w:t>
-      </w:r>
-      <w:proofErr w:type="spellEnd"/>
-      <w:r>
-        <w:t xml:space="preserve"> </w:t>
-      </w:r>
-      <w:proofErr w:type="spellStart"/>
-      <w:r>
-        <w:t>accumsan</w:t>
-      </w:r>
-      <w:proofErr w:type="spellEnd"/>
-      <w:r>
-        <w:t xml:space="preserve">. Nunc </w:t>
-      </w:r>
-      <w:proofErr w:type="spellStart"/>
-      <w:r>
-        <w:t>tincidunt</w:t>
-      </w:r>
-      <w:proofErr w:type="spellEnd"/>
-      <w:r>
-        <w:t xml:space="preserve"> </w:t>
-      </w:r>
-      <w:proofErr w:type="spellStart"/>
-      <w:r>
-        <w:t>lobortis</w:t>
-      </w:r>
-      <w:proofErr w:type="spellEnd"/>
-      <w:r>
-        <w:t xml:space="preserve"> </w:t>
-      </w:r>
-      <w:proofErr w:type="spellStart"/>
-      <w:r>
-        <w:t>faucibus</w:t>
-      </w:r>
-      <w:proofErr w:type="spellEnd"/>
-      <w:r>
-        <w:t xml:space="preserve">. </w:t>
-      </w:r>
-      <w:proofErr w:type="spellStart"/>
-      <w:r>
-        <w:t>Pellentesque</w:t>
-      </w:r>
-      <w:proofErr w:type="spellEnd"/>
-      <w:r>
-        <w:t xml:space="preserve"> vitae </w:t>
-      </w:r>
-      <w:proofErr w:type="spellStart"/>
-      <w:r>
-        <w:t>fringilla</w:t>
-      </w:r>
-      <w:proofErr w:type="spellEnd"/>
-      <w:r>
-        <w:t xml:space="preserve"> magna, </w:t>
-      </w:r>
-      <w:proofErr w:type="spellStart"/>
-      <w:r>
-        <w:t>eget</w:t>
-      </w:r>
-      <w:proofErr w:type="spellEnd"/>
-      <w:r>
-        <w:t xml:space="preserve"> </w:t>
-      </w:r>
-      <w:proofErr w:type="spellStart"/>
-      <w:r>
-        <w:t>elementum</w:t>
-      </w:r>
-      <w:proofErr w:type="spellEnd"/>
-      <w:r>
-        <w:t xml:space="preserve"> </w:t>
-      </w:r>
-      <w:proofErr w:type="spellStart"/>
-      <w:r>
-        <w:t>dolor</w:t>
-      </w:r>
-      <w:proofErr w:type="spellEnd"/>
-      <w:r>
-        <w:t xml:space="preserve">. </w:t>
-      </w:r>
-      <w:proofErr w:type="spellStart"/>
-      <w:r>
-        <w:t>Proin</w:t>
-      </w:r>
-      <w:proofErr w:type="spellEnd"/>
-      <w:r>
-        <w:t xml:space="preserve"> </w:t>
-      </w:r>
-      <w:proofErr w:type="spellStart"/>
-      <w:r>
-        <w:t>dictum</w:t>
-      </w:r>
-      <w:proofErr w:type="spellEnd"/>
-      <w:r>
-        <w:t xml:space="preserve"> </w:t>
-      </w:r>
-      <w:proofErr w:type="spellStart"/>
-      <w:r>
-        <w:t>auctor</w:t>
-      </w:r>
-      <w:proofErr w:type="spellEnd"/>
-      <w:r>
-        <w:t xml:space="preserve"> </w:t>
-      </w:r>
-      <w:proofErr w:type="spellStart"/>
-      <w:r>
-        <w:t>imperdiet</w:t>
-      </w:r>
-      <w:proofErr w:type="spellEnd"/>
-      <w:r>
-        <w:t xml:space="preserve">. Sed </w:t>
-      </w:r>
-      <w:proofErr w:type="spellStart"/>
-      <w:r>
-        <w:t>ultrices</w:t>
-      </w:r>
-      <w:proofErr w:type="spellEnd"/>
-      <w:r>
-        <w:t xml:space="preserve"> </w:t>
-      </w:r>
-      <w:proofErr w:type="spellStart"/>
-      <w:r>
-        <w:t>tempor</w:t>
-      </w:r>
-      <w:proofErr w:type="spellEnd"/>
-      <w:r>
-        <w:t xml:space="preserve"> est. </w:t>
-      </w:r>
-      <w:proofErr w:type="spellStart"/>
-      <w:r>
-        <w:t>Donec</w:t>
-      </w:r>
-      <w:proofErr w:type="spellEnd"/>
-      <w:r>
-        <w:t xml:space="preserve"> a </w:t>
-      </w:r>
-      <w:proofErr w:type="spellStart"/>
-      <w:r>
-        <w:t>accumsan</w:t>
-      </w:r>
-      <w:proofErr w:type="spellEnd"/>
-      <w:r>
-        <w:t xml:space="preserve"> </w:t>
-      </w:r>
-      <w:proofErr w:type="spellStart"/>
-      <w:r>
-        <w:t>dolor</w:t>
-      </w:r>
-      <w:proofErr w:type="spellEnd"/>
-      <w:r>
-        <w:t xml:space="preserve">, a </w:t>
-      </w:r>
-      <w:proofErr w:type="spellStart"/>
-      <w:r>
-        <w:t>vestibulum</w:t>
-      </w:r>
-      <w:proofErr w:type="spellEnd"/>
-      <w:r>
-        <w:t xml:space="preserve"> ex. </w:t>
-      </w:r>
-      <w:proofErr w:type="spellStart"/>
-      <w:r>
-        <w:t>Donec</w:t>
-      </w:r>
-      <w:proofErr w:type="spellEnd"/>
-      <w:r>
-        <w:t xml:space="preserve"> </w:t>
-      </w:r>
-      <w:proofErr w:type="spellStart"/>
-      <w:r>
-        <w:t>rutrum</w:t>
-      </w:r>
-      <w:proofErr w:type="spellEnd"/>
-      <w:r>
-        <w:t xml:space="preserve"> </w:t>
-      </w:r>
-      <w:proofErr w:type="spellStart"/>
-      <w:r>
-        <w:t>molestie</w:t>
-      </w:r>
-      <w:proofErr w:type="spellEnd"/>
-      <w:r>
-        <w:t xml:space="preserve"> </w:t>
-      </w:r>
-      <w:proofErr w:type="spellStart"/>
-      <w:r>
-        <w:t>sagittis</w:t>
-      </w:r>
-      <w:proofErr w:type="spellEnd"/>
-      <w:r>
-        <w:t xml:space="preserve">. </w:t>
-      </w:r>
-      <w:proofErr w:type="spellStart"/>
-      <w:r>
-        <w:t>Etiam</w:t>
-      </w:r>
-      <w:proofErr w:type="spellEnd"/>
-      <w:r>
-        <w:t xml:space="preserve"> </w:t>
-      </w:r>
-      <w:proofErr w:type="spellStart"/>
-      <w:r>
-        <w:t>eget</w:t>
-      </w:r>
-      <w:proofErr w:type="spellEnd"/>
-      <w:r>
-        <w:t xml:space="preserve"> libero </w:t>
-      </w:r>
-      <w:proofErr w:type="spellStart"/>
-      <w:r>
-        <w:t>nisi</w:t>
-      </w:r>
-      <w:proofErr w:type="spellEnd"/>
-      <w:r>
-        <w:t xml:space="preserve">. In </w:t>
-      </w:r>
-      <w:proofErr w:type="spellStart"/>
-      <w:r>
-        <w:t>hac</w:t>
-      </w:r>
-      <w:proofErr w:type="spellEnd"/>
-      <w:r>
-        <w:t xml:space="preserve"> </w:t>
-      </w:r>
-      <w:proofErr w:type="gramStart"/>
-      <w:r>
-        <w:t>habitasse</w:t>
-      </w:r>
-      <w:proofErr w:type="gramEnd"/>
-      <w:r>
-        <w:t xml:space="preserve"> </w:t>
-      </w:r>
-      <w:proofErr w:type="spellStart"/>
-      <w:r>
-        <w:t>platea</w:t>
-      </w:r>
-      <w:proofErr w:type="spellEnd"/>
-      <w:r>
-        <w:t xml:space="preserve"> </w:t>
-      </w:r>
-      <w:proofErr w:type="spellStart"/>
-      <w:r>
-        <w:t>dictumst</w:t>
-      </w:r>
-      <w:proofErr w:type="spellEnd"/>
-      <w:r>
-        <w:t xml:space="preserve">. </w:t>
-      </w:r>
-      <w:proofErr w:type="spellStart"/>
-      <w:r>
-        <w:t>Nullam</w:t>
-      </w:r>
-      <w:proofErr w:type="spellEnd"/>
-      <w:r>
-        <w:t xml:space="preserve"> eu </w:t>
-      </w:r>
-      <w:proofErr w:type="spellStart"/>
-      <w:r>
-        <w:t>tellus</w:t>
-      </w:r>
-      <w:proofErr w:type="spellEnd"/>
-      <w:r>
-        <w:t xml:space="preserve"> porta, </w:t>
-      </w:r>
-      <w:proofErr w:type="spellStart"/>
-      <w:r>
-        <w:t>faucibus</w:t>
-      </w:r>
-      <w:proofErr w:type="spellEnd"/>
-      <w:r>
-        <w:t xml:space="preserve"> </w:t>
-      </w:r>
-      <w:proofErr w:type="spellStart"/>
-      <w:r>
-        <w:t>purus</w:t>
-      </w:r>
-      <w:proofErr w:type="spellEnd"/>
-      <w:r>
-        <w:t xml:space="preserve"> </w:t>
-      </w:r>
-      <w:proofErr w:type="spellStart"/>
-      <w:r>
-        <w:t>ac</w:t>
-      </w:r>
-      <w:proofErr w:type="spellEnd"/>
-      <w:r>
-        <w:t xml:space="preserve">, </w:t>
-      </w:r>
-      <w:proofErr w:type="spellStart"/>
-      <w:r>
-        <w:t>blandit</w:t>
-      </w:r>
-      <w:proofErr w:type="spellEnd"/>
-      <w:r>
-        <w:t xml:space="preserve"> </w:t>
-      </w:r>
-      <w:proofErr w:type="spellStart"/>
-      <w:r>
-        <w:t>risus</w:t>
-      </w:r>
-      <w:proofErr w:type="spellEnd"/>
-      <w:r>
-        <w:t xml:space="preserve">. Nam eu semper </w:t>
-      </w:r>
-      <w:proofErr w:type="spellStart"/>
-      <w:r>
-        <w:t>metus</w:t>
-      </w:r>
-      <w:proofErr w:type="spellEnd"/>
-      <w:r>
-        <w:t xml:space="preserve">, vitae </w:t>
-      </w:r>
-      <w:proofErr w:type="spellStart"/>
-      <w:r>
-        <w:t>euismod</w:t>
-      </w:r>
-      <w:proofErr w:type="spellEnd"/>
-      <w:r>
-        <w:t xml:space="preserve"> </w:t>
-      </w:r>
-      <w:proofErr w:type="spellStart"/>
-      <w:r>
-        <w:t>velit</w:t>
-      </w:r>
-      <w:proofErr w:type="spellEnd"/>
-      <w:r>
-        <w:t>.</w:t>
+        <w:t>Sed vitae urna eget nulla lacinia consequat ut eget ex. Nam ac nisi non nulla condimentum commodo. Etiam diam justo, lacinia sodales quam nec, viverra gravida orci. Ut varius feugiat lacus ac finibus. Sed sit amet hendrerit magna. Aliquam ut ipsum non neque facilisis accumsan. Nunc tincidunt lobortis faucibus. Pellentesque vitae fringilla magna, eget elementum dolor. Proin dictum auctor imperdiet. Sed ultrices tempor est. Donec a accumsan dolor, a vestibulum ex. Donec rutrum molestie sagittis. Etiam eget libero nisi. In hac habitasse platea dictumst. Nullam eu tellus porta, faucibus purus ac, blandit risus. Nam eu semper metus, vitae euismod velit.</w:t>
       </w:r>
     </w:p>
     <w:p>
       <w:pPr>
         <w:pStyle w:val="MonParagraphe"/>
       </w:pPr>
-      <w:proofErr w:type="spellStart"/>
       <w:r>
-        <w:t>Aliquam</w:t>
-      </w:r>
-      <w:proofErr w:type="spellEnd"/>
-      <w:r>
-        <w:t xml:space="preserve"> diam </w:t>
-      </w:r>
-      <w:proofErr w:type="spellStart"/>
-      <w:r>
-        <w:t>augue</w:t>
-      </w:r>
-      <w:proofErr w:type="spellEnd"/>
-      <w:r>
-        <w:t xml:space="preserve">, </w:t>
-      </w:r>
-      <w:proofErr w:type="spellStart"/>
-      <w:r>
-        <w:t>laoreet</w:t>
-      </w:r>
-      <w:proofErr w:type="spellEnd"/>
-      <w:r>
-        <w:t xml:space="preserve"> nec </w:t>
-      </w:r>
-      <w:proofErr w:type="spellStart"/>
-      <w:r>
-        <w:t>enim</w:t>
-      </w:r>
-      <w:proofErr w:type="spellEnd"/>
-      <w:r>
-        <w:t xml:space="preserve"> non, </w:t>
-      </w:r>
-      <w:proofErr w:type="spellStart"/>
-      <w:r>
-        <w:t>posuere</w:t>
-      </w:r>
-      <w:proofErr w:type="spellEnd"/>
-      <w:r>
-        <w:t xml:space="preserve"> </w:t>
-      </w:r>
-      <w:proofErr w:type="spellStart"/>
-      <w:r>
-        <w:t>vestibulum</w:t>
-      </w:r>
-      <w:proofErr w:type="spellEnd"/>
-      <w:r>
-        <w:t xml:space="preserve"> erat. </w:t>
-      </w:r>
-      <w:proofErr w:type="spellStart"/>
-      <w:r>
-        <w:t>Maecenas</w:t>
-      </w:r>
-      <w:proofErr w:type="spellEnd"/>
-      <w:r>
-        <w:t xml:space="preserve"> </w:t>
-      </w:r>
-      <w:proofErr w:type="spellStart"/>
-      <w:r>
-        <w:t>vulputate</w:t>
-      </w:r>
-      <w:proofErr w:type="spellEnd"/>
-      <w:r>
-        <w:t xml:space="preserve"> mi ut </w:t>
-      </w:r>
-      <w:proofErr w:type="spellStart"/>
-      <w:r>
-        <w:t>sapien</w:t>
-      </w:r>
-      <w:proofErr w:type="spellEnd"/>
-      <w:r>
-        <w:t xml:space="preserve"> </w:t>
-      </w:r>
-      <w:proofErr w:type="spellStart"/>
-      <w:r>
-        <w:t>pulvinar</w:t>
-      </w:r>
-      <w:proofErr w:type="spellEnd"/>
-      <w:r>
-        <w:t xml:space="preserve"> </w:t>
-      </w:r>
-      <w:proofErr w:type="spellStart"/>
-      <w:r>
-        <w:t>dignissim</w:t>
-      </w:r>
-      <w:proofErr w:type="spellEnd"/>
-      <w:r>
-        <w:t xml:space="preserve">. Ut </w:t>
-      </w:r>
-      <w:proofErr w:type="spellStart"/>
-      <w:r>
-        <w:t>elementum</w:t>
-      </w:r>
-      <w:proofErr w:type="spellEnd"/>
-      <w:r>
-        <w:t xml:space="preserve"> </w:t>
-      </w:r>
-      <w:proofErr w:type="spellStart"/>
-      <w:r>
-        <w:t>leo</w:t>
-      </w:r>
-      <w:proofErr w:type="spellEnd"/>
-      <w:r>
-        <w:t xml:space="preserve"> </w:t>
-      </w:r>
-      <w:proofErr w:type="spellStart"/>
-      <w:r>
-        <w:t>volutpat</w:t>
-      </w:r>
-      <w:proofErr w:type="spellEnd"/>
-      <w:r>
-        <w:t xml:space="preserve"> </w:t>
-      </w:r>
-      <w:proofErr w:type="spellStart"/>
-      <w:r>
-        <w:t>elementum</w:t>
-      </w:r>
-      <w:proofErr w:type="spellEnd"/>
-      <w:r>
-        <w:t xml:space="preserve"> </w:t>
-      </w:r>
-      <w:proofErr w:type="spellStart"/>
-      <w:r>
-        <w:t>ornare</w:t>
-      </w:r>
-      <w:proofErr w:type="spellEnd"/>
-      <w:r>
-        <w:t xml:space="preserve">. </w:t>
-      </w:r>
-      <w:proofErr w:type="spellStart"/>
-      <w:r>
-        <w:t>Morbi</w:t>
-      </w:r>
-      <w:proofErr w:type="spellEnd"/>
-      <w:r>
-        <w:t xml:space="preserve"> </w:t>
-      </w:r>
-      <w:proofErr w:type="spellStart"/>
-      <w:r>
-        <w:t>molestie</w:t>
-      </w:r>
-      <w:proofErr w:type="spellEnd"/>
-      <w:r>
-        <w:t xml:space="preserve"> </w:t>
-      </w:r>
-      <w:proofErr w:type="spellStart"/>
-      <w:r>
-        <w:t>malesuada</w:t>
-      </w:r>
-      <w:proofErr w:type="spellEnd"/>
-      <w:r>
-        <w:t xml:space="preserve"> </w:t>
-      </w:r>
-      <w:proofErr w:type="spellStart"/>
-      <w:r>
-        <w:t>nulla</w:t>
-      </w:r>
-      <w:proofErr w:type="spellEnd"/>
-      <w:r>
-        <w:t xml:space="preserve"> </w:t>
-      </w:r>
-      <w:proofErr w:type="spellStart"/>
-      <w:r>
-        <w:t>sit</w:t>
-      </w:r>
-      <w:proofErr w:type="spellEnd"/>
-      <w:r>
-        <w:t xml:space="preserve"> </w:t>
-      </w:r>
-      <w:proofErr w:type="spellStart"/>
-      <w:r>
-        <w:t>amet</w:t>
-      </w:r>
-      <w:proofErr w:type="spellEnd"/>
-      <w:r>
-        <w:t xml:space="preserve"> </w:t>
-      </w:r>
-      <w:proofErr w:type="spellStart"/>
-      <w:r>
-        <w:t>pulvinar</w:t>
-      </w:r>
-      <w:proofErr w:type="spellEnd"/>
-      <w:r>
-        <w:t xml:space="preserve">. </w:t>
-      </w:r>
-      <w:proofErr w:type="spellStart"/>
-      <w:r>
-        <w:t>Integer</w:t>
-      </w:r>
-      <w:proofErr w:type="spellEnd"/>
-      <w:r>
-        <w:t xml:space="preserve"> </w:t>
-      </w:r>
-      <w:proofErr w:type="spellStart"/>
-      <w:r>
-        <w:t>venenatis</w:t>
-      </w:r>
-      <w:proofErr w:type="spellEnd"/>
-      <w:r>
-        <w:t xml:space="preserve"> </w:t>
-      </w:r>
-      <w:proofErr w:type="spellStart"/>
-      <w:r>
-        <w:t>ornare</w:t>
-      </w:r>
-      <w:proofErr w:type="spellEnd"/>
-      <w:r>
-        <w:t xml:space="preserve"> </w:t>
-      </w:r>
-      <w:proofErr w:type="spellStart"/>
-      <w:r>
-        <w:t>metus</w:t>
-      </w:r>
-      <w:proofErr w:type="spellEnd"/>
-      <w:r>
-        <w:t xml:space="preserve"> </w:t>
-      </w:r>
-      <w:proofErr w:type="spellStart"/>
-      <w:r>
-        <w:t>iaculis</w:t>
-      </w:r>
-      <w:proofErr w:type="spellEnd"/>
-      <w:r>
-        <w:t xml:space="preserve"> </w:t>
-      </w:r>
-      <w:proofErr w:type="spellStart"/>
-      <w:r>
-        <w:t>ullamcorper</w:t>
-      </w:r>
-      <w:proofErr w:type="spellEnd"/>
-      <w:r>
-        <w:t xml:space="preserve">. Suspendisse id </w:t>
-      </w:r>
-      <w:proofErr w:type="spellStart"/>
-      <w:r>
-        <w:t>tempus</w:t>
-      </w:r>
-      <w:proofErr w:type="spellEnd"/>
-      <w:r>
-        <w:t xml:space="preserve"> </w:t>
-      </w:r>
-      <w:proofErr w:type="spellStart"/>
-      <w:r>
-        <w:t>dolor</w:t>
-      </w:r>
-      <w:proofErr w:type="spellEnd"/>
-      <w:r>
-        <w:t xml:space="preserve">, </w:t>
-      </w:r>
-      <w:proofErr w:type="spellStart"/>
-      <w:r>
-        <w:t>sed</w:t>
-      </w:r>
-      <w:proofErr w:type="spellEnd"/>
-      <w:r>
-        <w:t xml:space="preserve"> </w:t>
-      </w:r>
-      <w:proofErr w:type="spellStart"/>
-      <w:r>
-        <w:t>pharetra</w:t>
-      </w:r>
-      <w:proofErr w:type="spellEnd"/>
-      <w:r>
-        <w:t xml:space="preserve"> nunc. </w:t>
-      </w:r>
-      <w:proofErr w:type="spellStart"/>
-      <w:r>
-        <w:t>Fusce</w:t>
-      </w:r>
-      <w:proofErr w:type="spellEnd"/>
-      <w:r>
-        <w:t xml:space="preserve"> </w:t>
-      </w:r>
-      <w:proofErr w:type="spellStart"/>
-      <w:r>
-        <w:t>ultrices</w:t>
-      </w:r>
-      <w:proofErr w:type="spellEnd"/>
-      <w:r>
-        <w:t xml:space="preserve"> </w:t>
-      </w:r>
-      <w:proofErr w:type="spellStart"/>
-      <w:r>
-        <w:t>consequat</w:t>
-      </w:r>
-      <w:proofErr w:type="spellEnd"/>
-      <w:r>
-        <w:t xml:space="preserve"> diam, a </w:t>
-      </w:r>
-      <w:proofErr w:type="spellStart"/>
-      <w:r>
-        <w:t>imperdiet</w:t>
-      </w:r>
-      <w:proofErr w:type="spellEnd"/>
-      <w:r>
-        <w:t xml:space="preserve"> ex </w:t>
-      </w:r>
-      <w:proofErr w:type="spellStart"/>
-      <w:r>
-        <w:t>condimentum</w:t>
-      </w:r>
-      <w:proofErr w:type="spellEnd"/>
-      <w:r>
-        <w:t xml:space="preserve"> a. </w:t>
-      </w:r>
-      <w:proofErr w:type="spellStart"/>
-      <w:r>
-        <w:t>Quisque</w:t>
-      </w:r>
-      <w:proofErr w:type="spellEnd"/>
-      <w:r>
-        <w:t xml:space="preserve"> </w:t>
-      </w:r>
-      <w:proofErr w:type="spellStart"/>
-      <w:r>
-        <w:t>eget</w:t>
-      </w:r>
-      <w:proofErr w:type="spellEnd"/>
-      <w:r>
-        <w:t xml:space="preserve"> pretium </w:t>
-      </w:r>
-      <w:proofErr w:type="spellStart"/>
-      <w:r>
-        <w:t>turpis</w:t>
-      </w:r>
-      <w:proofErr w:type="spellEnd"/>
-      <w:r>
-        <w:t xml:space="preserve">, </w:t>
-      </w:r>
-      <w:proofErr w:type="spellStart"/>
-      <w:r>
-        <w:t>at</w:t>
-      </w:r>
-      <w:proofErr w:type="spellEnd"/>
-      <w:r>
-        <w:t xml:space="preserve"> </w:t>
-      </w:r>
-      <w:proofErr w:type="spellStart"/>
-      <w:r>
-        <w:t>lobortis</w:t>
-      </w:r>
-      <w:proofErr w:type="spellEnd"/>
-      <w:r>
-        <w:t xml:space="preserve"> mi. </w:t>
-      </w:r>
-      <w:proofErr w:type="spellStart"/>
-      <w:r>
-        <w:t>Cras</w:t>
-      </w:r>
-      <w:proofErr w:type="spellEnd"/>
-      <w:r>
-        <w:t xml:space="preserve"> </w:t>
-      </w:r>
-      <w:proofErr w:type="spellStart"/>
-      <w:r>
-        <w:t>vulputate</w:t>
-      </w:r>
-      <w:proofErr w:type="spellEnd"/>
-      <w:r>
-        <w:t xml:space="preserve"> in nunc et </w:t>
-      </w:r>
-      <w:proofErr w:type="spellStart"/>
-      <w:r>
-        <w:t>iaculis</w:t>
-      </w:r>
-      <w:proofErr w:type="spellEnd"/>
-      <w:r>
-        <w:t xml:space="preserve">. </w:t>
-      </w:r>
-      <w:proofErr w:type="spellStart"/>
-      <w:r>
-        <w:t>Etiam</w:t>
-      </w:r>
-      <w:proofErr w:type="spellEnd"/>
-      <w:r>
-        <w:t xml:space="preserve"> </w:t>
-      </w:r>
-      <w:proofErr w:type="spellStart"/>
-      <w:r>
-        <w:t>sagittis</w:t>
-      </w:r>
-      <w:proofErr w:type="spellEnd"/>
-      <w:r>
-        <w:t xml:space="preserve"> est </w:t>
-      </w:r>
-      <w:proofErr w:type="spellStart"/>
-      <w:r>
-        <w:t>ac</w:t>
-      </w:r>
-      <w:proofErr w:type="spellEnd"/>
-      <w:r>
-        <w:t xml:space="preserve"> </w:t>
-      </w:r>
-      <w:proofErr w:type="spellStart"/>
-      <w:r>
-        <w:t>urna</w:t>
-      </w:r>
-      <w:proofErr w:type="spellEnd"/>
-      <w:r>
-        <w:t xml:space="preserve"> </w:t>
-      </w:r>
-      <w:proofErr w:type="spellStart"/>
-      <w:r>
-        <w:t>tincidunt</w:t>
-      </w:r>
-      <w:proofErr w:type="spellEnd"/>
-      <w:r>
-        <w:t xml:space="preserve"> </w:t>
-      </w:r>
-      <w:proofErr w:type="spellStart"/>
-      <w:r>
-        <w:t>tempor</w:t>
-      </w:r>
-      <w:proofErr w:type="spellEnd"/>
-      <w:r>
-        <w:t>.</w:t>
+        <w:t>Aliquam diam augue, laoreet nec enim non, posuere vestibulum erat. Maecenas vulputate mi ut sapien pulvinar dignissim. Ut elementum leo volutpat elementum ornare. Morbi molestie malesuada nulla sit amet pulvinar. Integer venenatis ornare metus iaculis ullamcorper. Suspendisse id tempus dolor, sed pharetra nunc. Fusce ultrices consequat diam, a imperdiet ex condimentum a. Quisque eget pretium turpis, at lobortis mi. Cras vulputate in nunc et iaculis. Etiam sagittis est ac urna tincidunt tempor.</w:t>
       </w:r>
     </w:p>
     <w:p>
@@ -3644,23 +179,7 @@
         <w:pStyle w:val="MonParagraphe"/>
       </w:pPr>
       <w:r>
-        <w:t xml:space="preserve">This </w:t>
-      </w:r>
-      <w:proofErr w:type="spellStart"/>
-      <w:r>
-        <w:t>is</w:t>
-      </w:r>
-      <w:proofErr w:type="spellEnd"/>
-      <w:r>
-        <w:t xml:space="preserve"> a </w:t>
-      </w:r>
-      <w:proofErr w:type="spellStart"/>
-      <w:r>
-        <w:t>list</w:t>
-      </w:r>
-      <w:proofErr w:type="spellEnd"/>
-      <w:r>
-        <w:t xml:space="preserve"> of items:</w:t>
+        <w:t>This is a list of items:</w:t>
       </w:r>
     </w:p>
     <w:p>
@@ -3695,11 +214,9 @@
           <w:numId w:val="38"/>
         </w:numPr>
       </w:pPr>
-      <w:proofErr w:type="spellStart"/>
       <w:r>
         <w:t>Third</w:t>
       </w:r>
-      <w:proofErr w:type="spellEnd"/>
     </w:p>
     <w:p>
       <w:pPr>
@@ -3711,31 +228,7 @@
         <w:pStyle w:val="MonParagraphe"/>
       </w:pPr>
       <w:r>
-        <w:t xml:space="preserve">This </w:t>
-      </w:r>
-      <w:proofErr w:type="spellStart"/>
-      <w:r>
-        <w:t>is</w:t>
-      </w:r>
-      <w:proofErr w:type="spellEnd"/>
-      <w:r>
-        <w:t xml:space="preserve"> a </w:t>
-      </w:r>
-      <w:proofErr w:type="spellStart"/>
-      <w:r>
-        <w:t>list</w:t>
-      </w:r>
-      <w:proofErr w:type="spellEnd"/>
-      <w:r>
-        <w:t xml:space="preserve"> of </w:t>
-      </w:r>
-      <w:proofErr w:type="spellStart"/>
-      <w:r>
-        <w:t>numbered</w:t>
-      </w:r>
-      <w:proofErr w:type="spellEnd"/>
-      <w:r>
-        <w:t xml:space="preserve"> items:</w:t>
+        <w:t>This is a list of numbered items:</w:t>
       </w:r>
     </w:p>
     <w:p>
@@ -3770,13 +263,33 @@
           <w:numId w:val="39"/>
         </w:numPr>
       </w:pPr>
-      <w:proofErr w:type="spellStart"/>
       <w:r>
         <w:t>Third</w:t>
       </w:r>
-      <w:proofErr w:type="spellEnd"/>
     </w:p>
     <w:p/>
+    <w:p/>
+    <w:p>
+      <w:pPr>
+        <w:pStyle w:val="MaDate"/>
+      </w:pPr>
+      <w:r>
+        <w:t>Mercredi 27 décembre – 0</w:t>
+      </w:r>
+      <w:r>
+        <w:t>2</w:t>
+      </w:r>
+      <w:bookmarkStart w:id="0" w:name="_GoBack"/>
+      <w:bookmarkEnd w:id="0"/>
+      <w:r>
+        <w:t>:00</w:t>
+      </w:r>
+    </w:p>
+    <w:p>
+      <w:r>
+        <w:t>This paragraph has no style and should be rejected</w:t>
+      </w:r>
+    </w:p>
     <w:sectPr>
       <w:footerReference w:type="default" r:id="rId10"/>
       <w:pgSz w:w="11900" w:h="16840"/>
@@ -3866,7 +379,7 @@
             <w:sz w:val="16"/>
             <w:szCs w:val="16"/>
           </w:rPr>
-          <w:t>1</w:t>
+          <w:t>2</w:t>
         </w:r>
         <w:r>
           <w:rPr>
@@ -9994,7 +6507,7 @@
 </file>
 
 <file path=customXml/itemProps1.xml><?xml version="1.0" encoding="utf-8"?>
-<ds:datastoreItem xmlns:ds="http://schemas.openxmlformats.org/officeDocument/2006/customXml" ds:itemID="{88C88C6A-5AD3-4A44-879A-FD3128F35C8E}">
+<ds:datastoreItem xmlns:ds="http://schemas.openxmlformats.org/officeDocument/2006/customXml" ds:itemID="{AF529E24-722D-6A49-B82D-0577AFF8B14F}">
   <ds:schemaRefs>
     <ds:schemaRef ds:uri="http://schemas.openxmlformats.org/officeDocument/2006/bibliography"/>
   </ds:schemaRefs>

</xml_diff>